<commit_message>
Add handsontable info to Angular introduction. Fixes #21541.
</commit_message>
<xml_diff>
--- a/docs/AngularJS webforms - getting started.docx
+++ b/docs/AngularJS webforms - getting started.docx
@@ -1,26 +1,712 @@
 
 <file path=word/document.xml><?xml version="1.0" encoding="utf-8"?>
-<w:document xmlns:wpc="http://schemas.microsoft.com/office/word/2010/wordprocessingCanvas" xmlns:mc="http://schemas.openxmlformats.org/markup-compatibility/2006" xmlns:o="urn:schemas-microsoft-com:office:office" xmlns:r="http://schemas.openxmlformats.org/officeDocument/2006/relationships" xmlns:m="http://schemas.openxmlformats.org/officeDocument/2006/math" xmlns:v="urn:schemas-microsoft-com:vml" xmlns:wp14="http://schemas.microsoft.com/office/word/2010/wordprocessingDrawing" xmlns:wp="http://schemas.openxmlformats.org/drawingml/2006/wordprocessingDrawing" xmlns:w10="urn:schemas-microsoft-com:office:word" xmlns:w="http://schemas.openxmlformats.org/wordprocessingml/2006/main" xmlns:w14="http://schemas.microsoft.com/office/word/2010/wordml" xmlns:wpg="http://schemas.microsoft.com/office/word/2010/wordprocessingGroup" xmlns:wpi="http://schemas.microsoft.com/office/word/2010/wordprocessingInk" xmlns:wne="http://schemas.microsoft.com/office/word/2006/wordml" xmlns:wps="http://schemas.microsoft.com/office/word/2010/wordprocessingShape" mc:Ignorable="w14 wp14">
+<w:document xmlns:ve="http://schemas.openxmlformats.org/markup-compatibility/2006" xmlns:o="urn:schemas-microsoft-com:office:office" xmlns:r="http://schemas.openxmlformats.org/officeDocument/2006/relationships" xmlns:m="http://schemas.openxmlformats.org/officeDocument/2006/math" xmlns:v="urn:schemas-microsoft-com:vml" xmlns:wp="http://schemas.openxmlformats.org/drawingml/2006/wordprocessingDrawing" xmlns:w10="urn:schemas-microsoft-com:office:word" xmlns:w="http://schemas.openxmlformats.org/wordprocessingml/2006/main" xmlns:wne="http://schemas.microsoft.com/office/word/2006/wordml">
   <w:body>
     <w:p>
       <w:pPr>
         <w:pStyle w:val="Heading1"/>
       </w:pPr>
+      <w:bookmarkStart w:id="0" w:name="_Toc410773218"/>
       <w:r>
         <w:t>AngularJS webforms - getting started</w:t>
       </w:r>
+      <w:bookmarkEnd w:id="0"/>
     </w:p>
     <w:p>
       <w:r>
         <w:br/>
-        <w:t>Updated 2014-10-</w:t>
-      </w:r>
-      <w:r>
-        <w:t>20</w:t>
-      </w:r>
-      <w:bookmarkStart w:id="0" w:name="_GoBack"/>
-      <w:bookmarkEnd w:id="0"/>
-    </w:p>
+        <w:t>Updated 201</w:t>
+      </w:r>
+      <w:r>
+        <w:t>5</w:t>
+      </w:r>
+      <w:r>
+        <w:t>-</w:t>
+      </w:r>
+      <w:r>
+        <w:t>02</w:t>
+      </w:r>
+      <w:r>
+        <w:t>-</w:t>
+      </w:r>
+      <w:bookmarkStart w:id="1" w:name="_GoBack"/>
+      <w:bookmarkEnd w:id="1"/>
+      <w:r>
+        <w:t>03</w:t>
+      </w:r>
+    </w:p>
+    <w:sdt>
+      <w:sdtPr>
+        <w:rPr>
+          <w:rFonts w:asciiTheme="minorHAnsi" w:eastAsiaTheme="minorHAnsi" w:hAnsiTheme="minorHAnsi" w:cstheme="minorBidi"/>
+          <w:b w:val="0"/>
+          <w:bCs w:val="0"/>
+          <w:color w:val="auto"/>
+          <w:sz w:val="22"/>
+          <w:szCs w:val="22"/>
+          <w:lang w:val="en-GB"/>
+        </w:rPr>
+        <w:id w:val="83244708"/>
+        <w:docPartObj>
+          <w:docPartGallery w:val="Table of Contents"/>
+          <w:docPartUnique/>
+        </w:docPartObj>
+      </w:sdtPr>
+      <w:sdtContent>
+        <w:p>
+          <w:pPr>
+            <w:pStyle w:val="TOCHeading"/>
+          </w:pPr>
+          <w:r>
+            <w:t>Contents</w:t>
+          </w:r>
+        </w:p>
+        <w:p>
+          <w:pPr>
+            <w:pStyle w:val="TOC1"/>
+            <w:tabs>
+              <w:tab w:val="right" w:leader="dot" w:pos="9016"/>
+            </w:tabs>
+            <w:rPr>
+              <w:rFonts w:eastAsiaTheme="minorEastAsia"/>
+              <w:noProof/>
+              <w:lang w:val="et-EE" w:eastAsia="et-EE"/>
+            </w:rPr>
+          </w:pPr>
+          <w:r>
+            <w:fldChar w:fldCharType="begin"/>
+          </w:r>
+          <w:r>
+            <w:instrText xml:space="preserve"> TOC \o "1-3" \h \z \u </w:instrText>
+          </w:r>
+          <w:r>
+            <w:fldChar w:fldCharType="separate"/>
+          </w:r>
+          <w:hyperlink w:anchor="_Toc410773218" w:history="1">
+            <w:r>
+              <w:rPr>
+                <w:rStyle w:val="Hyperlink"/>
+                <w:noProof/>
+              </w:rPr>
+              <w:t>AngularJS webforms - getting started</w:t>
+            </w:r>
+            <w:r>
+              <w:rPr>
+                <w:noProof/>
+                <w:webHidden/>
+              </w:rPr>
+              <w:tab/>
+            </w:r>
+            <w:r>
+              <w:rPr>
+                <w:noProof/>
+                <w:webHidden/>
+              </w:rPr>
+              <w:fldChar w:fldCharType="begin"/>
+            </w:r>
+            <w:r>
+              <w:rPr>
+                <w:noProof/>
+                <w:webHidden/>
+              </w:rPr>
+              <w:instrText xml:space="preserve"> PAGEREF _Toc410773218 \h </w:instrText>
+            </w:r>
+            <w:r>
+              <w:rPr>
+                <w:noProof/>
+                <w:webHidden/>
+              </w:rPr>
+            </w:r>
+            <w:r>
+              <w:rPr>
+                <w:noProof/>
+                <w:webHidden/>
+              </w:rPr>
+              <w:fldChar w:fldCharType="separate"/>
+            </w:r>
+            <w:r>
+              <w:rPr>
+                <w:noProof/>
+                <w:webHidden/>
+              </w:rPr>
+              <w:t>1</w:t>
+            </w:r>
+            <w:r>
+              <w:rPr>
+                <w:noProof/>
+                <w:webHidden/>
+              </w:rPr>
+              <w:fldChar w:fldCharType="end"/>
+            </w:r>
+          </w:hyperlink>
+        </w:p>
+        <w:p>
+          <w:pPr>
+            <w:pStyle w:val="TOC2"/>
+            <w:tabs>
+              <w:tab w:val="right" w:leader="dot" w:pos="9016"/>
+            </w:tabs>
+            <w:rPr>
+              <w:rFonts w:eastAsiaTheme="minorEastAsia"/>
+              <w:noProof/>
+              <w:lang w:val="et-EE" w:eastAsia="et-EE"/>
+            </w:rPr>
+          </w:pPr>
+          <w:hyperlink w:anchor="_Toc410773219" w:history="1">
+            <w:r>
+              <w:rPr>
+                <w:rStyle w:val="Hyperlink"/>
+                <w:noProof/>
+              </w:rPr>
+              <w:t>Overview</w:t>
+            </w:r>
+            <w:r>
+              <w:rPr>
+                <w:noProof/>
+                <w:webHidden/>
+              </w:rPr>
+              <w:tab/>
+            </w:r>
+            <w:r>
+              <w:rPr>
+                <w:noProof/>
+                <w:webHidden/>
+              </w:rPr>
+              <w:fldChar w:fldCharType="begin"/>
+            </w:r>
+            <w:r>
+              <w:rPr>
+                <w:noProof/>
+                <w:webHidden/>
+              </w:rPr>
+              <w:instrText xml:space="preserve"> PAGEREF _Toc410773219 \h </w:instrText>
+            </w:r>
+            <w:r>
+              <w:rPr>
+                <w:noProof/>
+                <w:webHidden/>
+              </w:rPr>
+            </w:r>
+            <w:r>
+              <w:rPr>
+                <w:noProof/>
+                <w:webHidden/>
+              </w:rPr>
+              <w:fldChar w:fldCharType="separate"/>
+            </w:r>
+            <w:r>
+              <w:rPr>
+                <w:noProof/>
+                <w:webHidden/>
+              </w:rPr>
+              <w:t>1</w:t>
+            </w:r>
+            <w:r>
+              <w:rPr>
+                <w:noProof/>
+                <w:webHidden/>
+              </w:rPr>
+              <w:fldChar w:fldCharType="end"/>
+            </w:r>
+          </w:hyperlink>
+        </w:p>
+        <w:p>
+          <w:pPr>
+            <w:pStyle w:val="TOC2"/>
+            <w:tabs>
+              <w:tab w:val="right" w:leader="dot" w:pos="9016"/>
+            </w:tabs>
+            <w:rPr>
+              <w:rFonts w:eastAsiaTheme="minorEastAsia"/>
+              <w:noProof/>
+              <w:lang w:val="et-EE" w:eastAsia="et-EE"/>
+            </w:rPr>
+          </w:pPr>
+          <w:hyperlink w:anchor="_Toc410773220" w:history="1">
+            <w:r>
+              <w:rPr>
+                <w:rStyle w:val="Hyperlink"/>
+                <w:noProof/>
+              </w:rPr>
+              <w:t>Creating a webform</w:t>
+            </w:r>
+            <w:r>
+              <w:rPr>
+                <w:noProof/>
+                <w:webHidden/>
+              </w:rPr>
+              <w:tab/>
+            </w:r>
+            <w:r>
+              <w:rPr>
+                <w:noProof/>
+                <w:webHidden/>
+              </w:rPr>
+              <w:fldChar w:fldCharType="begin"/>
+            </w:r>
+            <w:r>
+              <w:rPr>
+                <w:noProof/>
+                <w:webHidden/>
+              </w:rPr>
+              <w:instrText xml:space="preserve"> PAGEREF _Toc410773220 \h </w:instrText>
+            </w:r>
+            <w:r>
+              <w:rPr>
+                <w:noProof/>
+                <w:webHidden/>
+              </w:rPr>
+            </w:r>
+            <w:r>
+              <w:rPr>
+                <w:noProof/>
+                <w:webHidden/>
+              </w:rPr>
+              <w:fldChar w:fldCharType="separate"/>
+            </w:r>
+            <w:r>
+              <w:rPr>
+                <w:noProof/>
+                <w:webHidden/>
+              </w:rPr>
+              <w:t>2</w:t>
+            </w:r>
+            <w:r>
+              <w:rPr>
+                <w:noProof/>
+                <w:webHidden/>
+              </w:rPr>
+              <w:fldChar w:fldCharType="end"/>
+            </w:r>
+          </w:hyperlink>
+        </w:p>
+        <w:p>
+          <w:pPr>
+            <w:pStyle w:val="TOC2"/>
+            <w:tabs>
+              <w:tab w:val="right" w:leader="dot" w:pos="9016"/>
+            </w:tabs>
+            <w:rPr>
+              <w:rFonts w:eastAsiaTheme="minorEastAsia"/>
+              <w:noProof/>
+              <w:lang w:val="et-EE" w:eastAsia="et-EE"/>
+            </w:rPr>
+          </w:pPr>
+          <w:hyperlink w:anchor="_Toc410773221" w:history="1">
+            <w:r>
+              <w:rPr>
+                <w:rStyle w:val="Hyperlink"/>
+                <w:noProof/>
+              </w:rPr>
+              <w:t>XML – JSON conversion</w:t>
+            </w:r>
+            <w:r>
+              <w:rPr>
+                <w:noProof/>
+                <w:webHidden/>
+              </w:rPr>
+              <w:tab/>
+            </w:r>
+            <w:r>
+              <w:rPr>
+                <w:noProof/>
+                <w:webHidden/>
+              </w:rPr>
+              <w:fldChar w:fldCharType="begin"/>
+            </w:r>
+            <w:r>
+              <w:rPr>
+                <w:noProof/>
+                <w:webHidden/>
+              </w:rPr>
+              <w:instrText xml:space="preserve"> PAGEREF _Toc410773221 \h </w:instrText>
+            </w:r>
+            <w:r>
+              <w:rPr>
+                <w:noProof/>
+                <w:webHidden/>
+              </w:rPr>
+            </w:r>
+            <w:r>
+              <w:rPr>
+                <w:noProof/>
+                <w:webHidden/>
+              </w:rPr>
+              <w:fldChar w:fldCharType="separate"/>
+            </w:r>
+            <w:r>
+              <w:rPr>
+                <w:noProof/>
+                <w:webHidden/>
+              </w:rPr>
+              <w:t>3</w:t>
+            </w:r>
+            <w:r>
+              <w:rPr>
+                <w:noProof/>
+                <w:webHidden/>
+              </w:rPr>
+              <w:fldChar w:fldCharType="end"/>
+            </w:r>
+          </w:hyperlink>
+        </w:p>
+        <w:p>
+          <w:pPr>
+            <w:pStyle w:val="TOC2"/>
+            <w:tabs>
+              <w:tab w:val="right" w:leader="dot" w:pos="9016"/>
+            </w:tabs>
+            <w:rPr>
+              <w:rFonts w:eastAsiaTheme="minorEastAsia"/>
+              <w:noProof/>
+              <w:lang w:val="et-EE" w:eastAsia="et-EE"/>
+            </w:rPr>
+          </w:pPr>
+          <w:hyperlink w:anchor="_Toc410773222" w:history="1">
+            <w:r>
+              <w:rPr>
+                <w:rStyle w:val="Hyperlink"/>
+                <w:noProof/>
+              </w:rPr>
+              <w:t>Using code lists</w:t>
+            </w:r>
+            <w:r>
+              <w:rPr>
+                <w:noProof/>
+                <w:webHidden/>
+              </w:rPr>
+              <w:tab/>
+            </w:r>
+            <w:r>
+              <w:rPr>
+                <w:noProof/>
+                <w:webHidden/>
+              </w:rPr>
+              <w:fldChar w:fldCharType="begin"/>
+            </w:r>
+            <w:r>
+              <w:rPr>
+                <w:noProof/>
+                <w:webHidden/>
+              </w:rPr>
+              <w:instrText xml:space="preserve"> PAGEREF _Toc410773222 \h </w:instrText>
+            </w:r>
+            <w:r>
+              <w:rPr>
+                <w:noProof/>
+                <w:webHidden/>
+              </w:rPr>
+            </w:r>
+            <w:r>
+              <w:rPr>
+                <w:noProof/>
+                <w:webHidden/>
+              </w:rPr>
+              <w:fldChar w:fldCharType="separate"/>
+            </w:r>
+            <w:r>
+              <w:rPr>
+                <w:noProof/>
+                <w:webHidden/>
+              </w:rPr>
+              <w:t>3</w:t>
+            </w:r>
+            <w:r>
+              <w:rPr>
+                <w:noProof/>
+                <w:webHidden/>
+              </w:rPr>
+              <w:fldChar w:fldCharType="end"/>
+            </w:r>
+          </w:hyperlink>
+        </w:p>
+        <w:p>
+          <w:pPr>
+            <w:pStyle w:val="TOC2"/>
+            <w:tabs>
+              <w:tab w:val="right" w:leader="dot" w:pos="9016"/>
+            </w:tabs>
+            <w:rPr>
+              <w:rFonts w:eastAsiaTheme="minorEastAsia"/>
+              <w:noProof/>
+              <w:lang w:val="et-EE" w:eastAsia="et-EE"/>
+            </w:rPr>
+          </w:pPr>
+          <w:hyperlink w:anchor="_Toc410773223" w:history="1">
+            <w:r>
+              <w:rPr>
+                <w:rStyle w:val="Hyperlink"/>
+                <w:noProof/>
+              </w:rPr>
+              <w:t>Using Handsontable</w:t>
+            </w:r>
+            <w:r>
+              <w:rPr>
+                <w:noProof/>
+                <w:webHidden/>
+              </w:rPr>
+              <w:tab/>
+            </w:r>
+            <w:r>
+              <w:rPr>
+                <w:noProof/>
+                <w:webHidden/>
+              </w:rPr>
+              <w:fldChar w:fldCharType="begin"/>
+            </w:r>
+            <w:r>
+              <w:rPr>
+                <w:noProof/>
+                <w:webHidden/>
+              </w:rPr>
+              <w:instrText xml:space="preserve"> PAGEREF _Toc410773223 \h </w:instrText>
+            </w:r>
+            <w:r>
+              <w:rPr>
+                <w:noProof/>
+                <w:webHidden/>
+              </w:rPr>
+            </w:r>
+            <w:r>
+              <w:rPr>
+                <w:noProof/>
+                <w:webHidden/>
+              </w:rPr>
+              <w:fldChar w:fldCharType="separate"/>
+            </w:r>
+            <w:r>
+              <w:rPr>
+                <w:noProof/>
+                <w:webHidden/>
+              </w:rPr>
+              <w:t>3</w:t>
+            </w:r>
+            <w:r>
+              <w:rPr>
+                <w:noProof/>
+                <w:webHidden/>
+              </w:rPr>
+              <w:fldChar w:fldCharType="end"/>
+            </w:r>
+          </w:hyperlink>
+        </w:p>
+        <w:p>
+          <w:pPr>
+            <w:pStyle w:val="TOC2"/>
+            <w:tabs>
+              <w:tab w:val="right" w:leader="dot" w:pos="9016"/>
+            </w:tabs>
+            <w:rPr>
+              <w:rFonts w:eastAsiaTheme="minorEastAsia"/>
+              <w:noProof/>
+              <w:lang w:val="et-EE" w:eastAsia="et-EE"/>
+            </w:rPr>
+          </w:pPr>
+          <w:hyperlink w:anchor="_Toc410773224" w:history="1">
+            <w:r>
+              <w:rPr>
+                <w:rStyle w:val="Hyperlink"/>
+                <w:noProof/>
+              </w:rPr>
+              <w:t>Then you can use this directive in HTML:</w:t>
+            </w:r>
+            <w:r>
+              <w:rPr>
+                <w:noProof/>
+                <w:webHidden/>
+              </w:rPr>
+              <w:tab/>
+            </w:r>
+            <w:r>
+              <w:rPr>
+                <w:noProof/>
+                <w:webHidden/>
+              </w:rPr>
+              <w:fldChar w:fldCharType="begin"/>
+            </w:r>
+            <w:r>
+              <w:rPr>
+                <w:noProof/>
+                <w:webHidden/>
+              </w:rPr>
+              <w:instrText xml:space="preserve"> PAGEREF _Toc410773224 \h </w:instrText>
+            </w:r>
+            <w:r>
+              <w:rPr>
+                <w:noProof/>
+                <w:webHidden/>
+              </w:rPr>
+            </w:r>
+            <w:r>
+              <w:rPr>
+                <w:noProof/>
+                <w:webHidden/>
+              </w:rPr>
+              <w:fldChar w:fldCharType="separate"/>
+            </w:r>
+            <w:r>
+              <w:rPr>
+                <w:noProof/>
+                <w:webHidden/>
+              </w:rPr>
+              <w:t>5</w:t>
+            </w:r>
+            <w:r>
+              <w:rPr>
+                <w:noProof/>
+                <w:webHidden/>
+              </w:rPr>
+              <w:fldChar w:fldCharType="end"/>
+            </w:r>
+          </w:hyperlink>
+        </w:p>
+        <w:p>
+          <w:pPr>
+            <w:pStyle w:val="TOC2"/>
+            <w:tabs>
+              <w:tab w:val="right" w:leader="dot" w:pos="9016"/>
+            </w:tabs>
+            <w:rPr>
+              <w:rFonts w:eastAsiaTheme="minorEastAsia"/>
+              <w:noProof/>
+              <w:lang w:val="et-EE" w:eastAsia="et-EE"/>
+            </w:rPr>
+          </w:pPr>
+          <w:hyperlink w:anchor="_Toc410773225" w:history="1">
+            <w:r>
+              <w:rPr>
+                <w:rStyle w:val="Hyperlink"/>
+                <w:noProof/>
+              </w:rPr>
+              <w:t>Setting up a webform for test</w:t>
+            </w:r>
+            <w:r>
+              <w:rPr>
+                <w:noProof/>
+                <w:webHidden/>
+              </w:rPr>
+              <w:tab/>
+            </w:r>
+            <w:r>
+              <w:rPr>
+                <w:noProof/>
+                <w:webHidden/>
+              </w:rPr>
+              <w:fldChar w:fldCharType="begin"/>
+            </w:r>
+            <w:r>
+              <w:rPr>
+                <w:noProof/>
+                <w:webHidden/>
+              </w:rPr>
+              <w:instrText xml:space="preserve"> PAGEREF _Toc410773225 \h </w:instrText>
+            </w:r>
+            <w:r>
+              <w:rPr>
+                <w:noProof/>
+                <w:webHidden/>
+              </w:rPr>
+            </w:r>
+            <w:r>
+              <w:rPr>
+                <w:noProof/>
+                <w:webHidden/>
+              </w:rPr>
+              <w:fldChar w:fldCharType="separate"/>
+            </w:r>
+            <w:r>
+              <w:rPr>
+                <w:noProof/>
+                <w:webHidden/>
+              </w:rPr>
+              <w:t>5</w:t>
+            </w:r>
+            <w:r>
+              <w:rPr>
+                <w:noProof/>
+                <w:webHidden/>
+              </w:rPr>
+              <w:fldChar w:fldCharType="end"/>
+            </w:r>
+          </w:hyperlink>
+        </w:p>
+        <w:p>
+          <w:pPr>
+            <w:pStyle w:val="TOC2"/>
+            <w:tabs>
+              <w:tab w:val="right" w:leader="dot" w:pos="9016"/>
+            </w:tabs>
+            <w:rPr>
+              <w:rFonts w:eastAsiaTheme="minorEastAsia"/>
+              <w:noProof/>
+              <w:lang w:val="et-EE" w:eastAsia="et-EE"/>
+            </w:rPr>
+          </w:pPr>
+          <w:hyperlink w:anchor="_Toc410773226" w:history="1">
+            <w:r>
+              <w:rPr>
+                <w:rStyle w:val="Hyperlink"/>
+                <w:noProof/>
+              </w:rPr>
+              <w:t>Setting up a webform for production</w:t>
+            </w:r>
+            <w:r>
+              <w:rPr>
+                <w:noProof/>
+                <w:webHidden/>
+              </w:rPr>
+              <w:tab/>
+            </w:r>
+            <w:r>
+              <w:rPr>
+                <w:noProof/>
+                <w:webHidden/>
+              </w:rPr>
+              <w:fldChar w:fldCharType="begin"/>
+            </w:r>
+            <w:r>
+              <w:rPr>
+                <w:noProof/>
+                <w:webHidden/>
+              </w:rPr>
+              <w:instrText xml:space="preserve"> PAGEREF _Toc410773226 \h </w:instrText>
+            </w:r>
+            <w:r>
+              <w:rPr>
+                <w:noProof/>
+                <w:webHidden/>
+              </w:rPr>
+            </w:r>
+            <w:r>
+              <w:rPr>
+                <w:noProof/>
+                <w:webHidden/>
+              </w:rPr>
+              <w:fldChar w:fldCharType="separate"/>
+            </w:r>
+            <w:r>
+              <w:rPr>
+                <w:noProof/>
+                <w:webHidden/>
+              </w:rPr>
+              <w:t>6</w:t>
+            </w:r>
+            <w:r>
+              <w:rPr>
+                <w:noProof/>
+                <w:webHidden/>
+              </w:rPr>
+              <w:fldChar w:fldCharType="end"/>
+            </w:r>
+          </w:hyperlink>
+        </w:p>
+        <w:p>
+          <w:r>
+            <w:fldChar w:fldCharType="end"/>
+          </w:r>
+        </w:p>
+      </w:sdtContent>
+    </w:sdt>
     <w:p/>
     <w:p>
       <w:r>
@@ -93,12 +779,14 @@
       <w:pPr>
         <w:pStyle w:val="Heading2"/>
       </w:pPr>
+      <w:bookmarkStart w:id="2" w:name="_Toc410773219"/>
       <w:r>
         <w:t>O</w:t>
       </w:r>
       <w:r>
         <w:t>verview</w:t>
       </w:r>
+      <w:bookmarkEnd w:id="2"/>
     </w:p>
     <w:p>
       <w:r>
@@ -285,6 +973,7 @@
         <w:t xml:space="preserve">also </w:t>
       </w:r>
       <w:r>
+        <w:lastRenderedPageBreak/>
         <w:t>to the webform. The schema–reporting obligation mapping is done in CDR</w:t>
       </w:r>
       <w:r>
@@ -358,6 +1047,7 @@
       <w:pPr>
         <w:pStyle w:val="Heading2"/>
       </w:pPr>
+      <w:bookmarkStart w:id="3" w:name="_Toc410773220"/>
       <w:r>
         <w:t xml:space="preserve">Creating </w:t>
       </w:r>
@@ -367,6 +1057,7 @@
       <w:r>
         <w:t xml:space="preserve"> webform</w:t>
       </w:r>
+      <w:bookmarkEnd w:id="3"/>
     </w:p>
     <w:p>
       <w:r>
@@ -401,10 +1092,7 @@
         </w:r>
       </w:hyperlink>
       <w:r>
-        <w:t>.</w:t>
-      </w:r>
-      <w:r>
-        <w:t xml:space="preserve"> </w:t>
+        <w:t xml:space="preserve">. </w:t>
       </w:r>
       <w:r>
         <w:t>For example t</w:t>
@@ -482,7 +1170,6 @@
     </w:p>
     <w:p>
       <w:r>
-        <w:lastRenderedPageBreak/>
         <w:t>A</w:t>
       </w:r>
       <w:r>
@@ -617,17 +1304,9 @@
         <w:rPr>
           <w:rFonts w:ascii="Courier New" w:hAnsi="Courier New" w:cs="Courier New"/>
         </w:rPr>
-        <w:t>converted_user_file</w:t>
-      </w:r>
-      <w:proofErr w:type="gramStart"/>
-      <w:r>
-        <w:rPr>
-          <w:rFonts w:ascii="Courier New" w:hAnsi="Courier New" w:cs="Courier New"/>
-        </w:rPr>
-        <w:t>?fileId</w:t>
+        <w:t>converted_user_file?fileId</w:t>
       </w:r>
       <w:proofErr w:type="spellEnd"/>
-      <w:proofErr w:type="gramEnd"/>
       <w:r>
         <w:rPr>
           <w:rFonts w:ascii="Courier New" w:hAnsi="Courier New" w:cs="Courier New"/>
@@ -797,17 +1476,9 @@
         <w:rPr>
           <w:rFonts w:ascii="Courier New" w:hAnsi="Courier New" w:cs="Courier New"/>
         </w:rPr>
-        <w:t>saveXml</w:t>
-      </w:r>
-      <w:proofErr w:type="gramStart"/>
-      <w:r>
-        <w:rPr>
-          <w:rFonts w:ascii="Courier New" w:hAnsi="Courier New" w:cs="Courier New"/>
-        </w:rPr>
-        <w:t>?fileId</w:t>
+        <w:t>saveXml?fileId</w:t>
       </w:r>
       <w:proofErr w:type="spellEnd"/>
-      <w:proofErr w:type="gramEnd"/>
       <w:r>
         <w:rPr>
           <w:rFonts w:ascii="Courier New" w:hAnsi="Courier New" w:cs="Courier New"/>
@@ -863,9 +1534,12 @@
       <w:pPr>
         <w:pStyle w:val="Heading2"/>
       </w:pPr>
-      <w:r>
+      <w:bookmarkStart w:id="4" w:name="_Toc410773221"/>
+      <w:r>
+        <w:lastRenderedPageBreak/>
         <w:t>XML – JSON conversion</w:t>
       </w:r>
+      <w:bookmarkEnd w:id="4"/>
     </w:p>
     <w:p>
       <w:r>
@@ -890,7 +1564,15 @@
         <w:t xml:space="preserve">the library used </w:t>
       </w:r>
       <w:r>
-        <w:t xml:space="preserve">in WebQ </w:t>
+        <w:t xml:space="preserve">in </w:t>
+      </w:r>
+      <w:proofErr w:type="spellStart"/>
+      <w:r>
+        <w:t>WebQ</w:t>
+      </w:r>
+      <w:proofErr w:type="spellEnd"/>
+      <w:r>
+        <w:t xml:space="preserve"> </w:t>
       </w:r>
       <w:r>
         <w:t>(</w:t>
@@ -1078,7 +1760,6 @@
         <w:t xml:space="preserve"> </w:t>
       </w:r>
       <w:r>
-        <w:lastRenderedPageBreak/>
         <w:t>“</w:t>
       </w:r>
       <w:r>
@@ -1120,17 +1801,9 @@
         <w:rPr>
           <w:rFonts w:ascii="Courier New" w:hAnsi="Courier New" w:cs="Courier New"/>
         </w:rPr>
-        <w:t>info</w:t>
-      </w:r>
-      <w:proofErr w:type="gramStart"/>
-      <w:r>
-        <w:rPr>
-          <w:rFonts w:ascii="Courier New" w:hAnsi="Courier New" w:cs="Courier New"/>
-        </w:rPr>
-        <w:t>?fileId</w:t>
+        <w:t>info?fileId</w:t>
       </w:r>
       <w:proofErr w:type="spellEnd"/>
-      <w:proofErr w:type="gramEnd"/>
       <w:r>
         <w:rPr>
           <w:rFonts w:ascii="Courier New" w:hAnsi="Courier New" w:cs="Courier New"/>
@@ -1172,21 +1845,7 @@
         <w:rPr>
           <w:rFonts w:ascii="Courier New" w:hAnsi="Courier New" w:cs="Courier New"/>
         </w:rPr>
-        <w:t>http://webq2test.eionet.europa.eu/file/</w:t>
-      </w:r>
-      <w:proofErr w:type="spellStart"/>
-      <w:r>
-        <w:rPr>
-          <w:rFonts w:ascii="Courier New" w:hAnsi="Courier New" w:cs="Courier New"/>
-        </w:rPr>
-        <w:t>info?fileId</w:t>
-      </w:r>
-      <w:proofErr w:type="spellEnd"/>
-      <w:r>
-        <w:rPr>
-          <w:rFonts w:ascii="Courier New" w:hAnsi="Courier New" w:cs="Courier New"/>
-        </w:rPr>
-        <w:t>=</w:t>
+        <w:t>http://webq2test.eionet.europa.eu/file/info?fileId=</w:t>
       </w:r>
       <w:r>
         <w:rPr>
@@ -1225,8 +1884,13 @@
         <w:t xml:space="preserve"> </w:t>
       </w:r>
       <w:r>
-        <w:t>via the webforms underlying XML Schema can be used by calling the url</w:t>
-      </w:r>
+        <w:t xml:space="preserve">via the webforms underlying XML Schema can be used by calling the </w:t>
+      </w:r>
+      <w:proofErr w:type="spellStart"/>
+      <w:r>
+        <w:t>url</w:t>
+      </w:r>
+      <w:proofErr w:type="spellEnd"/>
       <w:r>
         <w:t xml:space="preserve">: </w:t>
       </w:r>
@@ -1333,8 +1997,12 @@
       </w:pPr>
       <w:r>
         <w:br/>
+      </w:r>
+      <w:bookmarkStart w:id="5" w:name="_Toc410773222"/>
+      <w:r>
         <w:t>Using code lists</w:t>
       </w:r>
+      <w:bookmarkEnd w:id="5"/>
     </w:p>
     <w:p>
       <w:r>
@@ -1349,18 +2017,10 @@
         <w:t xml:space="preserve"> question labels and values </w:t>
       </w:r>
       <w:r>
-        <w:t xml:space="preserve">for fixed </w:t>
-      </w:r>
-      <w:proofErr w:type="gramStart"/>
-      <w:r>
-        <w:t>choices</w:t>
-      </w:r>
-      <w:r>
-        <w:t>,</w:t>
-      </w:r>
-      <w:proofErr w:type="gramEnd"/>
-      <w:r>
-        <w:t xml:space="preserve"> is to have these lists published on DD in JSON-LD format and </w:t>
+        <w:t>for fixed choices</w:t>
+      </w:r>
+      <w:r>
+        <w:t xml:space="preserve">, is to have these lists published on DD in JSON-LD format and </w:t>
       </w:r>
       <w:r>
         <w:t xml:space="preserve">use them directly from there in the webform. One example that is simple and understandable is the </w:t>
@@ -1450,7 +2110,15 @@
         <w:t xml:space="preserve"> to the URL</w:t>
       </w:r>
       <w:r>
-        <w:t xml:space="preserve">. For how this can be consumed through a webform, see the </w:t>
+        <w:t xml:space="preserve">. For how this can be consumed through a </w:t>
+      </w:r>
+      <w:proofErr w:type="spellStart"/>
+      <w:r>
+        <w:t>webform</w:t>
+      </w:r>
+      <w:proofErr w:type="spellEnd"/>
+      <w:r>
+        <w:t xml:space="preserve">, see the </w:t>
       </w:r>
       <w:hyperlink r:id="rId19" w:history="1">
         <w:proofErr w:type="spellStart"/>
@@ -1465,23 +2133,869 @@
           <w:rPr>
             <w:rStyle w:val="Hyperlink"/>
           </w:rPr>
-          <w:t xml:space="preserve"> webform</w:t>
+          <w:t xml:space="preserve"> </w:t>
+        </w:r>
+        <w:proofErr w:type="spellStart"/>
+        <w:r>
+          <w:rPr>
+            <w:rStyle w:val="Hyperlink"/>
+          </w:rPr>
+          <w:t>webform</w:t>
+        </w:r>
+        <w:proofErr w:type="spellEnd"/>
+      </w:hyperlink>
+      <w:r>
+        <w:t>.</w:t>
+      </w:r>
+    </w:p>
+    <w:p>
+      <w:pPr>
+        <w:pStyle w:val="Heading2"/>
+      </w:pPr>
+      <w:bookmarkStart w:id="6" w:name="_Toc410773223"/>
+      <w:r>
+        <w:t xml:space="preserve">Using </w:t>
+      </w:r>
+      <w:proofErr w:type="spellStart"/>
+      <w:r>
+        <w:t>Handsontable</w:t>
+      </w:r>
+      <w:bookmarkEnd w:id="6"/>
+      <w:proofErr w:type="spellEnd"/>
+    </w:p>
+    <w:p>
+      <w:hyperlink r:id="rId20" w:history="1">
+        <w:proofErr w:type="spellStart"/>
+        <w:r>
+          <w:rPr>
+            <w:rStyle w:val="Hyperlink"/>
+          </w:rPr>
+          <w:t>Handsontable</w:t>
+        </w:r>
+        <w:proofErr w:type="spellEnd"/>
+      </w:hyperlink>
+      <w:r>
+        <w:t xml:space="preserve"> is a minimalist Excel-like data grid editor for HTML &amp; JavaScript</w:t>
+      </w:r>
+      <w:r>
+        <w:t xml:space="preserve">. </w:t>
+      </w:r>
+      <w:r>
+        <w:t xml:space="preserve">The usage of </w:t>
+      </w:r>
+      <w:proofErr w:type="spellStart"/>
+      <w:r>
+        <w:t>Handsontable</w:t>
+      </w:r>
+      <w:proofErr w:type="spellEnd"/>
+      <w:r>
+        <w:t xml:space="preserve"> on </w:t>
+      </w:r>
+      <w:proofErr w:type="spellStart"/>
+      <w:r>
+        <w:t>webform</w:t>
+      </w:r>
+      <w:proofErr w:type="spellEnd"/>
+      <w:r>
+        <w:t xml:space="preserve"> simplifies </w:t>
+      </w:r>
+      <w:r>
+        <w:t>copy</w:t>
+      </w:r>
+      <w:r>
+        <w:t>ing</w:t>
+      </w:r>
+      <w:r>
+        <w:t xml:space="preserve"> and past</w:t>
+      </w:r>
+      <w:r>
+        <w:t>ing</w:t>
+      </w:r>
+      <w:r>
+        <w:t xml:space="preserve"> </w:t>
+      </w:r>
+      <w:r>
+        <w:t xml:space="preserve">bulk </w:t>
+      </w:r>
+      <w:r>
+        <w:t xml:space="preserve">data from </w:t>
+      </w:r>
+      <w:r>
+        <w:t xml:space="preserve">MS </w:t>
+      </w:r>
+      <w:r>
+        <w:t xml:space="preserve">Excel to </w:t>
+      </w:r>
+      <w:proofErr w:type="spellStart"/>
+      <w:r>
+        <w:t>webform</w:t>
+      </w:r>
+      <w:proofErr w:type="spellEnd"/>
+      <w:r>
+        <w:t xml:space="preserve"> and vice versa</w:t>
+      </w:r>
+      <w:r>
+        <w:t>. This is</w:t>
+      </w:r>
+      <w:r>
+        <w:t xml:space="preserve"> quite common requirement for data reporting applications</w:t>
+      </w:r>
+      <w:r>
+        <w:t xml:space="preserve">. </w:t>
+      </w:r>
+      <w:r>
+        <w:t xml:space="preserve">Although </w:t>
+      </w:r>
+      <w:proofErr w:type="spellStart"/>
+      <w:r>
+        <w:t>Handsontable</w:t>
+      </w:r>
+      <w:proofErr w:type="spellEnd"/>
+      <w:r>
+        <w:t xml:space="preserve"> provides basic </w:t>
+      </w:r>
+      <w:r>
+        <w:t>cell-</w:t>
+      </w:r>
+      <w:r>
+        <w:t>level data validation mechanism, then in m</w:t>
+      </w:r>
+      <w:r>
+        <w:t>any</w:t>
+      </w:r>
+      <w:r>
+        <w:t xml:space="preserve"> cases it may not be enough to satisfy more complex data validation </w:t>
+      </w:r>
+      <w:r>
+        <w:t>requirements</w:t>
+      </w:r>
+      <w:r>
+        <w:t xml:space="preserve">. </w:t>
+      </w:r>
+      <w:r>
+        <w:t xml:space="preserve"> Also displaying of validation </w:t>
+      </w:r>
+      <w:r>
+        <w:lastRenderedPageBreak/>
+        <w:t xml:space="preserve">messages in a user-friendly way could be achieved more easily, when </w:t>
+      </w:r>
+      <w:r>
+        <w:t xml:space="preserve">implementing </w:t>
+      </w:r>
+      <w:proofErr w:type="spellStart"/>
+      <w:r>
+        <w:t>Handsontable</w:t>
+      </w:r>
+      <w:proofErr w:type="spellEnd"/>
+      <w:r>
+        <w:t xml:space="preserve"> view </w:t>
+      </w:r>
+      <w:r>
+        <w:t>as</w:t>
+      </w:r>
+      <w:r>
+        <w:t xml:space="preserve"> an alternative view</w:t>
+      </w:r>
+      <w:r>
+        <w:t xml:space="preserve"> to</w:t>
+      </w:r>
+      <w:r>
+        <w:t xml:space="preserve"> the </w:t>
+      </w:r>
+      <w:r>
+        <w:t>"</w:t>
+      </w:r>
+      <w:r>
+        <w:t>default</w:t>
+      </w:r>
+      <w:r>
+        <w:t>"</w:t>
+      </w:r>
+      <w:r>
+        <w:t xml:space="preserve"> read-only </w:t>
+      </w:r>
+      <w:r>
+        <w:t>view (</w:t>
+      </w:r>
+      <w:proofErr w:type="spellStart"/>
+      <w:r>
+        <w:t>eg</w:t>
+      </w:r>
+      <w:proofErr w:type="spellEnd"/>
+      <w:r>
+        <w:t xml:space="preserve">. </w:t>
+      </w:r>
+      <w:r>
+        <w:t>list of reports</w:t>
+      </w:r>
+      <w:r>
+        <w:t>)</w:t>
+      </w:r>
+      <w:r>
+        <w:t xml:space="preserve">. </w:t>
+      </w:r>
+    </w:p>
+    <w:p>
+      <w:r>
+        <w:t xml:space="preserve">The </w:t>
+      </w:r>
+      <w:r>
+        <w:t xml:space="preserve">solution was implemented in </w:t>
+      </w:r>
+      <w:r>
+        <w:t xml:space="preserve">Large Combustion Plants </w:t>
+      </w:r>
+      <w:hyperlink r:id="rId21" w:history="1">
+        <w:proofErr w:type="spellStart"/>
+        <w:r>
+          <w:rPr>
+            <w:rStyle w:val="Hyperlink"/>
+          </w:rPr>
+          <w:t>webform</w:t>
+        </w:r>
+        <w:proofErr w:type="spellEnd"/>
+      </w:hyperlink>
+      <w:r>
+        <w:t xml:space="preserve"> in </w:t>
+      </w:r>
+      <w:hyperlink r:id="rId22" w:history="1">
+        <w:r>
+          <w:rPr>
+            <w:rStyle w:val="Hyperlink"/>
+          </w:rPr>
+          <w:t>#18614</w:t>
         </w:r>
       </w:hyperlink>
       <w:r>
+        <w:t>. In this project we experienced that around 1000 rows is optimal number of rows to perform effic</w:t>
+      </w:r>
+      <w:r>
+        <w:t xml:space="preserve">iently even in IE 9. We have identified </w:t>
+      </w:r>
+      <w:r>
+        <w:t xml:space="preserve">slight inconveniences when copying </w:t>
+      </w:r>
+      <w:proofErr w:type="spellStart"/>
+      <w:r>
+        <w:t>boo</w:t>
+      </w:r>
+      <w:r>
+        <w:t>l</w:t>
+      </w:r>
+      <w:r>
+        <w:t>e</w:t>
+      </w:r>
+      <w:r>
+        <w:t>an</w:t>
+      </w:r>
+      <w:proofErr w:type="spellEnd"/>
+      <w:r>
+        <w:t xml:space="preserve"> </w:t>
+      </w:r>
+      <w:r>
+        <w:t xml:space="preserve">and numeric fields from Excel to </w:t>
+      </w:r>
+      <w:proofErr w:type="spellStart"/>
+      <w:r>
+        <w:t>webform</w:t>
+      </w:r>
+      <w:proofErr w:type="spellEnd"/>
+      <w:r>
+        <w:t xml:space="preserve"> </w:t>
+      </w:r>
+      <w:r>
+        <w:t>user have to be aware of</w:t>
+      </w:r>
+      <w:r>
+        <w:t>:</w:t>
+      </w:r>
+    </w:p>
+    <w:p>
+      <w:pPr>
+        <w:pStyle w:val="ListParagraph"/>
+        <w:numPr>
+          <w:ilvl w:val="0"/>
+          <w:numId w:val="6"/>
+        </w:numPr>
+        <w:rPr>
+          <w:rFonts w:cs="Arial"/>
+        </w:rPr>
+      </w:pPr>
+      <w:r>
+        <w:rPr>
+          <w:rFonts w:cs="Arial"/>
+        </w:rPr>
+        <w:t>decimal values have to use points instead of commas</w:t>
+      </w:r>
+    </w:p>
+    <w:p>
+      <w:pPr>
+        <w:pStyle w:val="ListParagraph"/>
+        <w:numPr>
+          <w:ilvl w:val="0"/>
+          <w:numId w:val="6"/>
+        </w:numPr>
+        <w:rPr>
+          <w:rFonts w:cs="Arial"/>
+        </w:rPr>
+      </w:pPr>
+      <w:r>
+        <w:rPr>
+          <w:rFonts w:cs="Arial"/>
+        </w:rPr>
+        <w:t xml:space="preserve">columns containing checkboxes accept only "true" or "false" (in lower case) values. </w:t>
+      </w:r>
+      <w:r>
+        <w:t>“True”, “TRUE”, “Y”, “1” won’t work. Instead they will generate “#bad value#”.</w:t>
+      </w:r>
+    </w:p>
+    <w:p>
+      <w:pPr>
+        <w:pStyle w:val="ListParagraph"/>
+        <w:numPr>
+          <w:ilvl w:val="0"/>
+          <w:numId w:val="6"/>
+        </w:numPr>
+        <w:rPr>
+          <w:rFonts w:ascii="Arial" w:hAnsi="Arial" w:cs="Arial"/>
+          <w:sz w:val="20"/>
+          <w:szCs w:val="20"/>
+        </w:rPr>
+      </w:pPr>
+      <w:r>
+        <w:t>cannot copy and paste values into read-only fields</w:t>
+      </w:r>
+    </w:p>
+    <w:p>
+      <w:pPr>
+        <w:pStyle w:val="ListParagraph"/>
+        <w:numPr>
+          <w:ilvl w:val="0"/>
+          <w:numId w:val="6"/>
+        </w:numPr>
+      </w:pPr>
+      <w:r>
+        <w:t>the values</w:t>
+      </w:r>
+      <w:r>
+        <w:t xml:space="preserve"> (codes)</w:t>
+      </w:r>
+      <w:r>
+        <w:t xml:space="preserve"> of select boxes are copied instead of select</w:t>
+      </w:r>
+      <w:r>
+        <w:t>i</w:t>
+      </w:r>
+      <w:r>
+        <w:t>on label</w:t>
+      </w:r>
+      <w:r>
+        <w:t>, which is the correct solution in technical perspective. But the users might be confused, if they don't see the real value of selection after copying and pasting.</w:t>
+      </w:r>
+    </w:p>
+    <w:p>
+      <w:pPr>
+        <w:spacing w:line="240" w:lineRule="auto"/>
+        <w:rPr>
+          <w:i/>
+        </w:rPr>
+      </w:pPr>
+      <w:r>
+        <w:rPr>
+          <w:i/>
+        </w:rPr>
+        <w:t xml:space="preserve">NB! The </w:t>
+      </w:r>
+      <w:proofErr w:type="spellStart"/>
+      <w:r>
+        <w:rPr>
+          <w:i/>
+        </w:rPr>
+        <w:t>Handsontable</w:t>
+      </w:r>
+      <w:proofErr w:type="spellEnd"/>
+      <w:r>
+        <w:rPr>
+          <w:i/>
+        </w:rPr>
+        <w:t xml:space="preserve"> </w:t>
+      </w:r>
+      <w:r>
+        <w:rPr>
+          <w:i/>
+        </w:rPr>
+        <w:t xml:space="preserve">latest </w:t>
+      </w:r>
+      <w:r>
+        <w:rPr>
+          <w:i/>
+        </w:rPr>
+        <w:t>version 0.12.</w:t>
+      </w:r>
+      <w:r>
+        <w:rPr>
+          <w:i/>
+        </w:rPr>
+        <w:t>x</w:t>
+      </w:r>
+      <w:r>
+        <w:rPr>
+          <w:i/>
+        </w:rPr>
+        <w:t xml:space="preserve"> has dropped supporting </w:t>
+      </w:r>
+      <w:r>
+        <w:rPr>
+          <w:b/>
+          <w:i/>
+        </w:rPr>
+        <w:t>IE 8 and 9</w:t>
+      </w:r>
+      <w:r>
+        <w:rPr>
+          <w:i/>
+        </w:rPr>
         <w:t>.</w:t>
       </w:r>
     </w:p>
     <w:p>
       <w:pPr>
+        <w:spacing w:line="240" w:lineRule="auto"/>
+        <w:rPr>
+          <w:i/>
+        </w:rPr>
+      </w:pPr>
+      <w:proofErr w:type="spellStart"/>
+      <w:r>
+        <w:t>Handsontable</w:t>
+      </w:r>
+      <w:proofErr w:type="spellEnd"/>
+      <w:r>
+        <w:t xml:space="preserve"> v. 0.11.4 scripts and </w:t>
+      </w:r>
+      <w:proofErr w:type="spellStart"/>
+      <w:r>
+        <w:t>css</w:t>
+      </w:r>
+      <w:proofErr w:type="spellEnd"/>
+      <w:r>
+        <w:t xml:space="preserve"> files are part of </w:t>
+      </w:r>
+      <w:proofErr w:type="spellStart"/>
+      <w:r>
+        <w:t>WebQ</w:t>
+      </w:r>
+      <w:proofErr w:type="spellEnd"/>
+      <w:r>
+        <w:t xml:space="preserve"> source code. They are accessible from </w:t>
+      </w:r>
+      <w:proofErr w:type="spellStart"/>
+      <w:r>
+        <w:t>webform</w:t>
+      </w:r>
+      <w:proofErr w:type="spellEnd"/>
+      <w:r>
+        <w:t>:</w:t>
+      </w:r>
+    </w:p>
+    <w:bookmarkStart w:id="7" w:name="_MON_1484513673"/>
+    <w:bookmarkStart w:id="8" w:name="_MON_1484513712"/>
+    <w:bookmarkStart w:id="9" w:name="_MON_1484513749"/>
+    <w:bookmarkStart w:id="10" w:name="_MON_1484513774"/>
+    <w:bookmarkStart w:id="11" w:name="_MON_1484513842"/>
+    <w:bookmarkStart w:id="12" w:name="_MON_1484513857"/>
+    <w:bookmarkStart w:id="13" w:name="_MON_1484513885"/>
+    <w:bookmarkEnd w:id="7"/>
+    <w:bookmarkEnd w:id="8"/>
+    <w:bookmarkEnd w:id="9"/>
+    <w:bookmarkEnd w:id="10"/>
+    <w:bookmarkEnd w:id="11"/>
+    <w:bookmarkEnd w:id="12"/>
+    <w:bookmarkEnd w:id="13"/>
+    <w:bookmarkStart w:id="14" w:name="_MON_1484513421"/>
+    <w:bookmarkEnd w:id="14"/>
+    <w:p>
+      <w:pPr>
+        <w:spacing w:line="240" w:lineRule="auto"/>
+        <w:rPr>
+          <w:bCs/>
+        </w:rPr>
+      </w:pPr>
+      <w:r>
+        <w:object w:dxaOrig="9923" w:dyaOrig="1908">
+          <v:shapetype id="_x0000_t75" coordsize="21600,21600" o:spt="75" o:preferrelative="t" path="m@4@5l@4@11@9@11@9@5xe" filled="f" stroked="f">
+            <v:stroke joinstyle="miter"/>
+            <v:formulas>
+              <v:f eqn="if lineDrawn pixelLineWidth 0"/>
+              <v:f eqn="sum @0 1 0"/>
+              <v:f eqn="sum 0 0 @1"/>
+              <v:f eqn="prod @2 1 2"/>
+              <v:f eqn="prod @3 21600 pixelWidth"/>
+              <v:f eqn="prod @3 21600 pixelHeight"/>
+              <v:f eqn="sum @0 0 1"/>
+              <v:f eqn="prod @6 1 2"/>
+              <v:f eqn="prod @7 21600 pixelWidth"/>
+              <v:f eqn="sum @8 21600 0"/>
+              <v:f eqn="prod @7 21600 pixelHeight"/>
+              <v:f eqn="sum @10 21600 0"/>
+            </v:formulas>
+            <v:path o:extrusionok="f" gradientshapeok="t" o:connecttype="rect"/>
+            <o:lock v:ext="edit" aspectratio="t"/>
+          </v:shapetype>
+          <v:shape id="_x0000_i1025" type="#_x0000_t75" style="width:496.35pt;height:95.45pt" o:ole="" o:bordertopcolor="this" o:borderleftcolor="this" o:borderbottomcolor="this" o:borderrightcolor="this">
+            <v:imagedata r:id="rId23" o:title=""/>
+            <w10:bordertop type="dash" width="4"/>
+            <w10:borderleft type="dash" width="4"/>
+            <w10:borderbottom type="dash" width="4"/>
+            <w10:borderright type="dash" width="4"/>
+          </v:shape>
+          <o:OLEObject Type="Embed" ProgID="Word.OpenDocumentText.12" ShapeID="_x0000_i1025" DrawAspect="Content" ObjectID="_1484552662" r:id="rId24"/>
+        </w:object>
+      </w:r>
+      <w:r>
+        <w:br/>
+      </w:r>
+      <w:r>
+        <w:rPr>
+          <w:bCs/>
+        </w:rPr>
+        <w:t>The</w:t>
+      </w:r>
+      <w:r>
+        <w:rPr>
+          <w:bCs/>
+        </w:rPr>
+        <w:t xml:space="preserve"> </w:t>
+      </w:r>
+      <w:r>
+        <w:rPr>
+          <w:bCs/>
+        </w:rPr>
+        <w:t>reference implementation of</w:t>
+      </w:r>
+      <w:r>
+        <w:rPr>
+          <w:bCs/>
+        </w:rPr>
+        <w:t xml:space="preserve"> how to use</w:t>
+      </w:r>
+      <w:r>
+        <w:rPr>
+          <w:bCs/>
+        </w:rPr>
+        <w:t xml:space="preserve"> </w:t>
+      </w:r>
+      <w:proofErr w:type="spellStart"/>
+      <w:r>
+        <w:rPr>
+          <w:bCs/>
+        </w:rPr>
+        <w:t>Handsontable</w:t>
+      </w:r>
+      <w:proofErr w:type="spellEnd"/>
+      <w:r>
+        <w:rPr>
+          <w:bCs/>
+        </w:rPr>
+        <w:t xml:space="preserve"> on </w:t>
+      </w:r>
+      <w:proofErr w:type="spellStart"/>
+      <w:r>
+        <w:rPr>
+          <w:bCs/>
+        </w:rPr>
+        <w:t>AngularJS</w:t>
+      </w:r>
+      <w:proofErr w:type="spellEnd"/>
+      <w:r>
+        <w:rPr>
+          <w:bCs/>
+        </w:rPr>
+        <w:t xml:space="preserve"> </w:t>
+      </w:r>
+      <w:proofErr w:type="spellStart"/>
+      <w:r>
+        <w:rPr>
+          <w:bCs/>
+        </w:rPr>
+        <w:t>webform</w:t>
+      </w:r>
+      <w:proofErr w:type="spellEnd"/>
+      <w:r>
+        <w:rPr>
+          <w:bCs/>
+        </w:rPr>
+        <w:t xml:space="preserve"> can be found </w:t>
+      </w:r>
+      <w:r>
+        <w:rPr>
+          <w:bCs/>
+        </w:rPr>
+        <w:t>in LCP</w:t>
+      </w:r>
+      <w:r>
+        <w:rPr>
+          <w:bCs/>
+        </w:rPr>
+        <w:t xml:space="preserve"> </w:t>
+      </w:r>
+      <w:hyperlink r:id="rId25" w:history="1">
+        <w:proofErr w:type="spellStart"/>
+        <w:r>
+          <w:rPr>
+            <w:rStyle w:val="Hyperlink"/>
+          </w:rPr>
+          <w:t>webform</w:t>
+        </w:r>
+        <w:proofErr w:type="spellEnd"/>
+      </w:hyperlink>
+      <w:r>
+        <w:rPr>
+          <w:bCs/>
+        </w:rPr>
+        <w:t>.</w:t>
+      </w:r>
+      <w:r>
+        <w:rPr>
+          <w:bCs/>
+        </w:rPr>
+        <w:t xml:space="preserve"> </w:t>
+      </w:r>
+    </w:p>
+    <w:p>
+      <w:pPr>
+        <w:spacing w:line="240" w:lineRule="auto"/>
+        <w:rPr>
+          <w:bCs/>
+        </w:rPr>
+      </w:pPr>
+      <w:r>
+        <w:rPr>
+          <w:bCs/>
+        </w:rPr>
+        <w:t xml:space="preserve">At first you have to define the </w:t>
+      </w:r>
+      <w:proofErr w:type="spellStart"/>
+      <w:r>
+        <w:rPr>
+          <w:bCs/>
+        </w:rPr>
+        <w:t>Handsontable</w:t>
+      </w:r>
+      <w:proofErr w:type="spellEnd"/>
+      <w:r>
+        <w:rPr>
+          <w:bCs/>
+        </w:rPr>
+        <w:t xml:space="preserve"> Angular JS directive, where you can bind your data and configure the behaviour and appearance of </w:t>
+      </w:r>
+      <w:proofErr w:type="spellStart"/>
+      <w:r>
+        <w:rPr>
+          <w:bCs/>
+        </w:rPr>
+        <w:t>Handsontable</w:t>
+      </w:r>
+      <w:proofErr w:type="spellEnd"/>
+      <w:r>
+        <w:rPr>
+          <w:bCs/>
+        </w:rPr>
+        <w:t>:</w:t>
+      </w:r>
+    </w:p>
+    <w:bookmarkStart w:id="15" w:name="_MON_1484514599"/>
+    <w:bookmarkStart w:id="16" w:name="_MON_1484515154"/>
+    <w:bookmarkEnd w:id="15"/>
+    <w:bookmarkEnd w:id="16"/>
+    <w:bookmarkStart w:id="17" w:name="_MON_1484514240"/>
+    <w:bookmarkStart w:id="18" w:name="_MON_1484552417"/>
+    <w:bookmarkEnd w:id="17"/>
+    <w:bookmarkEnd w:id="18"/>
+    <w:p>
+      <w:pPr>
+        <w:spacing w:line="240" w:lineRule="auto"/>
+        <w:rPr>
+          <w:bCs/>
+        </w:rPr>
+      </w:pPr>
+      <w:r>
+        <w:rPr>
+          <w:bCs/>
+        </w:rPr>
+        <w:object w:dxaOrig="9406" w:dyaOrig="7494">
+          <v:shape id="_x0000_i1027" type="#_x0000_t75" style="width:470.2pt;height:374.75pt" o:ole="">
+            <v:imagedata r:id="rId26" o:title=""/>
+            <w10:bordertop type="dash" width="4"/>
+            <w10:borderleft type="dash" width="4"/>
+            <w10:borderbottom type="dash" width="4"/>
+            <w10:borderright type="dash" width="4"/>
+          </v:shape>
+          <o:OLEObject Type="Embed" ProgID="Word.OpenDocumentText.12" ShapeID="_x0000_i1027" DrawAspect="Content" ObjectID="_1484552663" r:id="rId27"/>
+        </w:object>
+      </w:r>
+    </w:p>
+    <w:p>
+      <w:pPr>
         <w:pStyle w:val="Heading2"/>
-      </w:pPr>
+        <w:rPr>
+          <w:rFonts w:asciiTheme="minorHAnsi" w:eastAsiaTheme="minorHAnsi" w:hAnsiTheme="minorHAnsi" w:cstheme="minorBidi"/>
+          <w:b w:val="0"/>
+          <w:bCs w:val="0"/>
+          <w:color w:val="auto"/>
+          <w:sz w:val="22"/>
+          <w:szCs w:val="22"/>
+        </w:rPr>
+      </w:pPr>
+      <w:bookmarkStart w:id="19" w:name="_Toc410773224"/>
+      <w:r>
+        <w:rPr>
+          <w:rFonts w:asciiTheme="minorHAnsi" w:eastAsiaTheme="minorHAnsi" w:hAnsiTheme="minorHAnsi" w:cstheme="minorBidi"/>
+          <w:b w:val="0"/>
+          <w:bCs w:val="0"/>
+          <w:color w:val="auto"/>
+          <w:sz w:val="22"/>
+          <w:szCs w:val="22"/>
+        </w:rPr>
+        <w:t>Then you can use this directive in HTML</w:t>
+      </w:r>
+      <w:r>
+        <w:rPr>
+          <w:rFonts w:asciiTheme="minorHAnsi" w:eastAsiaTheme="minorHAnsi" w:hAnsiTheme="minorHAnsi" w:cstheme="minorBidi"/>
+          <w:b w:val="0"/>
+          <w:bCs w:val="0"/>
+          <w:color w:val="auto"/>
+          <w:sz w:val="22"/>
+          <w:szCs w:val="22"/>
+        </w:rPr>
+        <w:t xml:space="preserve"> div, where </w:t>
+      </w:r>
+      <w:proofErr w:type="spellStart"/>
+      <w:r>
+        <w:rPr>
+          <w:rFonts w:asciiTheme="minorHAnsi" w:eastAsiaTheme="minorHAnsi" w:hAnsiTheme="minorHAnsi" w:cstheme="minorBidi"/>
+          <w:b w:val="0"/>
+          <w:bCs w:val="0"/>
+          <w:color w:val="auto"/>
+          <w:sz w:val="22"/>
+          <w:szCs w:val="22"/>
+        </w:rPr>
+        <w:t>Handsontable</w:t>
+      </w:r>
+      <w:proofErr w:type="spellEnd"/>
+      <w:r>
+        <w:rPr>
+          <w:rFonts w:asciiTheme="minorHAnsi" w:eastAsiaTheme="minorHAnsi" w:hAnsiTheme="minorHAnsi" w:cstheme="minorBidi"/>
+          <w:b w:val="0"/>
+          <w:bCs w:val="0"/>
+          <w:color w:val="auto"/>
+          <w:sz w:val="22"/>
+          <w:szCs w:val="22"/>
+        </w:rPr>
+        <w:t xml:space="preserve"> library draws the editable table</w:t>
+      </w:r>
+      <w:r>
+        <w:rPr>
+          <w:rFonts w:asciiTheme="minorHAnsi" w:eastAsiaTheme="minorHAnsi" w:hAnsiTheme="minorHAnsi" w:cstheme="minorBidi"/>
+          <w:b w:val="0"/>
+          <w:bCs w:val="0"/>
+          <w:color w:val="auto"/>
+          <w:sz w:val="22"/>
+          <w:szCs w:val="22"/>
+        </w:rPr>
+        <w:t>:</w:t>
+      </w:r>
+      <w:bookmarkEnd w:id="19"/>
+    </w:p>
+    <w:bookmarkStart w:id="20" w:name="_MON_1484514733"/>
+    <w:bookmarkStart w:id="21" w:name="_MON_1484514747"/>
+    <w:bookmarkEnd w:id="20"/>
+    <w:bookmarkEnd w:id="21"/>
+    <w:bookmarkStart w:id="22" w:name="_MON_1484514683"/>
+    <w:bookmarkEnd w:id="22"/>
+    <w:p>
+      <w:pPr>
+        <w:rPr>
+          <w:b/>
+          <w:bCs/>
+        </w:rPr>
+      </w:pPr>
+      <w:r>
+        <w:object w:dxaOrig="9406" w:dyaOrig="468">
+          <v:shape id="_x0000_i1026" type="#_x0000_t75" style="width:470.2pt;height:23.45pt" o:ole="" o:bordertopcolor="this" o:borderleftcolor="this" o:borderbottomcolor="this" o:borderrightcolor="this">
+            <v:imagedata r:id="rId28" o:title=""/>
+            <w10:bordertop type="dash" width="4"/>
+            <w10:borderleft type="dash" width="4"/>
+            <w10:borderbottom type="dash" width="4"/>
+            <w10:borderright type="dash" width="4"/>
+          </v:shape>
+          <o:OLEObject Type="Embed" ProgID="Word.OpenDocumentText.12" ShapeID="_x0000_i1026" DrawAspect="Content" ObjectID="_1484552664" r:id="rId29"/>
+        </w:object>
+      </w:r>
       <w:r>
         <w:br/>
       </w:r>
       <w:r>
+        <w:rPr>
+          <w:bCs/>
+        </w:rPr>
+        <w:t xml:space="preserve">The solution is inspired by </w:t>
+      </w:r>
+      <w:proofErr w:type="spellStart"/>
+      <w:r>
+        <w:t>AngularJS</w:t>
+      </w:r>
+      <w:proofErr w:type="spellEnd"/>
+      <w:r>
+        <w:t xml:space="preserve"> directive for </w:t>
+      </w:r>
+      <w:proofErr w:type="spellStart"/>
+      <w:r>
+        <w:t>Handsontable</w:t>
+      </w:r>
+      <w:proofErr w:type="spellEnd"/>
+      <w:r>
+        <w:rPr>
+          <w:bCs/>
+        </w:rPr>
+        <w:t xml:space="preserve"> implemented in </w:t>
+      </w:r>
+      <w:hyperlink r:id="rId30" w:history="1">
+        <w:r>
+          <w:rPr>
+            <w:rStyle w:val="Hyperlink"/>
+          </w:rPr>
+          <w:t>https://github.com/handsontable/ngHandsontable</w:t>
+        </w:r>
+      </w:hyperlink>
+      <w:r>
+        <w:rPr>
+          <w:b/>
+          <w:bCs/>
+        </w:rPr>
+        <w:t>.</w:t>
+      </w:r>
+    </w:p>
+    <w:p>
+      <w:pPr>
+        <w:pStyle w:val="Heading2"/>
+      </w:pPr>
+      <w:r>
+        <w:rPr>
+          <w:rFonts w:asciiTheme="minorHAnsi" w:eastAsiaTheme="minorHAnsi" w:hAnsiTheme="minorHAnsi" w:cstheme="minorBidi"/>
+          <w:b w:val="0"/>
+          <w:bCs w:val="0"/>
+          <w:color w:val="auto"/>
+          <w:sz w:val="22"/>
+          <w:szCs w:val="22"/>
+        </w:rPr>
+        <w:br/>
+      </w:r>
+      <w:bookmarkStart w:id="23" w:name="_Toc410773225"/>
+      <w:r>
         <w:t>Setting up a webform for test</w:t>
       </w:r>
+      <w:bookmarkEnd w:id="23"/>
     </w:p>
     <w:p>
       <w:pPr>
@@ -1494,7 +3008,7 @@
       <w:r>
         <w:t xml:space="preserve">An Eionet account is needed, if you don’t have one already, send an email to </w:t>
       </w:r>
-      <w:hyperlink r:id="rId20" w:history="1">
+      <w:hyperlink r:id="rId31" w:history="1">
         <w:r>
           <w:rPr>
             <w:rStyle w:val="Hyperlink"/>
@@ -1523,7 +3037,7 @@
       <w:r>
         <w:t xml:space="preserve"> </w:t>
       </w:r>
-      <w:hyperlink r:id="rId21" w:history="1">
+      <w:hyperlink r:id="rId32" w:history="1">
         <w:r>
           <w:rPr>
             <w:rStyle w:val="Hyperlink"/>
@@ -1635,13 +3149,13 @@
         </w:numPr>
       </w:pPr>
       <w:r>
+        <w:lastRenderedPageBreak/>
         <w:t xml:space="preserve">From the “Operations”-menu, now select </w:t>
       </w:r>
       <w:r>
         <w:t xml:space="preserve">“Add webform” and fill out the form - uploading your HTML-webform and referencing the schema and empty instance file added before. </w:t>
       </w:r>
       <w:r>
-        <w:lastRenderedPageBreak/>
         <w:t>Remember to tick</w:t>
       </w:r>
       <w:r>
@@ -1653,10 +3167,10 @@
       <w:r>
         <w:rPr>
           <w:noProof/>
-          <w:lang w:eastAsia="en-GB"/>
+          <w:lang w:val="et-EE" w:eastAsia="et-EE"/>
         </w:rPr>
         <w:drawing>
-          <wp:inline distT="0" distB="0" distL="0" distR="0" wp14:anchorId="0CD984D0" wp14:editId="0FC8C4A8">
+          <wp:inline distT="0" distB="0" distL="0" distR="0">
             <wp:extent cx="5731510" cy="3714459"/>
             <wp:effectExtent l="19050" t="19050" r="21590" b="19685"/>
             <wp:docPr id="1" name="Picture 1"/>
@@ -1671,7 +3185,7 @@
                     <pic:cNvPicPr/>
                   </pic:nvPicPr>
                   <pic:blipFill>
-                    <a:blip r:embed="rId22"/>
+                    <a:blip r:embed="rId33" cstate="print"/>
                     <a:stretch>
                       <a:fillRect/>
                     </a:stretch>
@@ -1733,9 +3247,11 @@
       <w:pPr>
         <w:pStyle w:val="Heading2"/>
       </w:pPr>
+      <w:bookmarkStart w:id="24" w:name="_Toc410773226"/>
       <w:r>
         <w:t>Setting up a webform for production</w:t>
       </w:r>
+      <w:bookmarkEnd w:id="24"/>
     </w:p>
     <w:p>
       <w:r>
@@ -1756,7 +3272,7 @@
       <w:r>
         <w:t xml:space="preserve">Instead of uploading the schema to the project on WebQ, the schema needs to be added in the </w:t>
       </w:r>
-      <w:hyperlink r:id="rId23" w:history="1">
+      <w:hyperlink r:id="rId34" w:history="1">
         <w:r>
           <w:rPr>
             <w:rStyle w:val="Hyperlink"/>
@@ -1792,12 +3308,12 @@
       </w:r>
     </w:p>
     <w:sectPr>
-      <w:headerReference w:type="even" r:id="rId24"/>
-      <w:headerReference w:type="default" r:id="rId25"/>
-      <w:footerReference w:type="even" r:id="rId26"/>
-      <w:footerReference w:type="default" r:id="rId27"/>
-      <w:headerReference w:type="first" r:id="rId28"/>
-      <w:footerReference w:type="first" r:id="rId29"/>
+      <w:headerReference w:type="even" r:id="rId35"/>
+      <w:headerReference w:type="default" r:id="rId36"/>
+      <w:footerReference w:type="even" r:id="rId37"/>
+      <w:footerReference w:type="default" r:id="rId38"/>
+      <w:headerReference w:type="first" r:id="rId39"/>
+      <w:footerReference w:type="first" r:id="rId40"/>
       <w:pgSz w:w="11906" w:h="16838"/>
       <w:pgMar w:top="1440" w:right="1440" w:bottom="1440" w:left="1440" w:header="708" w:footer="708" w:gutter="0"/>
       <w:cols w:space="708"/>
@@ -1808,7 +3324,7 @@
 </file>
 
 <file path=word/endnotes.xml><?xml version="1.0" encoding="utf-8"?>
-<w:endnotes xmlns:wpc="http://schemas.microsoft.com/office/word/2010/wordprocessingCanvas" xmlns:mc="http://schemas.openxmlformats.org/markup-compatibility/2006" xmlns:o="urn:schemas-microsoft-com:office:office" xmlns:r="http://schemas.openxmlformats.org/officeDocument/2006/relationships" xmlns:m="http://schemas.openxmlformats.org/officeDocument/2006/math" xmlns:v="urn:schemas-microsoft-com:vml" xmlns:wp14="http://schemas.microsoft.com/office/word/2010/wordprocessingDrawing" xmlns:wp="http://schemas.openxmlformats.org/drawingml/2006/wordprocessingDrawing" xmlns:w10="urn:schemas-microsoft-com:office:word" xmlns:w="http://schemas.openxmlformats.org/wordprocessingml/2006/main" xmlns:w14="http://schemas.microsoft.com/office/word/2010/wordml" xmlns:wpg="http://schemas.microsoft.com/office/word/2010/wordprocessingGroup" xmlns:wpi="http://schemas.microsoft.com/office/word/2010/wordprocessingInk" xmlns:wne="http://schemas.microsoft.com/office/word/2006/wordml" xmlns:wps="http://schemas.microsoft.com/office/word/2010/wordprocessingShape" mc:Ignorable="w14 wp14">
+<w:endnotes xmlns:ve="http://schemas.openxmlformats.org/markup-compatibility/2006" xmlns:o="urn:schemas-microsoft-com:office:office" xmlns:r="http://schemas.openxmlformats.org/officeDocument/2006/relationships" xmlns:m="http://schemas.openxmlformats.org/officeDocument/2006/math" xmlns:v="urn:schemas-microsoft-com:vml" xmlns:wp="http://schemas.openxmlformats.org/drawingml/2006/wordprocessingDrawing" xmlns:w10="urn:schemas-microsoft-com:office:word" xmlns:w="http://schemas.openxmlformats.org/wordprocessingml/2006/main" xmlns:wne="http://schemas.microsoft.com/office/word/2006/wordml">
   <w:endnote w:type="separator" w:id="-1">
     <w:p>
       <w:pPr>
@@ -1833,7 +3349,7 @@
 </file>
 
 <file path=word/footer1.xml><?xml version="1.0" encoding="utf-8"?>
-<w:ftr xmlns:wpc="http://schemas.microsoft.com/office/word/2010/wordprocessingCanvas" xmlns:mc="http://schemas.openxmlformats.org/markup-compatibility/2006" xmlns:o="urn:schemas-microsoft-com:office:office" xmlns:r="http://schemas.openxmlformats.org/officeDocument/2006/relationships" xmlns:m="http://schemas.openxmlformats.org/officeDocument/2006/math" xmlns:v="urn:schemas-microsoft-com:vml" xmlns:wp14="http://schemas.microsoft.com/office/word/2010/wordprocessingDrawing" xmlns:wp="http://schemas.openxmlformats.org/drawingml/2006/wordprocessingDrawing" xmlns:w10="urn:schemas-microsoft-com:office:word" xmlns:w="http://schemas.openxmlformats.org/wordprocessingml/2006/main" xmlns:w14="http://schemas.microsoft.com/office/word/2010/wordml" xmlns:wpg="http://schemas.microsoft.com/office/word/2010/wordprocessingGroup" xmlns:wpi="http://schemas.microsoft.com/office/word/2010/wordprocessingInk" xmlns:wne="http://schemas.microsoft.com/office/word/2006/wordml" xmlns:wps="http://schemas.microsoft.com/office/word/2010/wordprocessingShape" mc:Ignorable="w14 wp14">
+<w:ftr xmlns:ve="http://schemas.openxmlformats.org/markup-compatibility/2006" xmlns:o="urn:schemas-microsoft-com:office:office" xmlns:r="http://schemas.openxmlformats.org/officeDocument/2006/relationships" xmlns:m="http://schemas.openxmlformats.org/officeDocument/2006/math" xmlns:v="urn:schemas-microsoft-com:vml" xmlns:wp="http://schemas.openxmlformats.org/drawingml/2006/wordprocessingDrawing" xmlns:w10="urn:schemas-microsoft-com:office:word" xmlns:w="http://schemas.openxmlformats.org/wordprocessingml/2006/main" xmlns:wne="http://schemas.microsoft.com/office/word/2006/wordml">
   <w:p>
     <w:pPr>
       <w:pStyle w:val="Footer"/>
@@ -1843,7 +3359,7 @@
 </file>
 
 <file path=word/footer2.xml><?xml version="1.0" encoding="utf-8"?>
-<w:ftr xmlns:wpc="http://schemas.microsoft.com/office/word/2010/wordprocessingCanvas" xmlns:mc="http://schemas.openxmlformats.org/markup-compatibility/2006" xmlns:o="urn:schemas-microsoft-com:office:office" xmlns:r="http://schemas.openxmlformats.org/officeDocument/2006/relationships" xmlns:m="http://schemas.openxmlformats.org/officeDocument/2006/math" xmlns:v="urn:schemas-microsoft-com:vml" xmlns:wp14="http://schemas.microsoft.com/office/word/2010/wordprocessingDrawing" xmlns:wp="http://schemas.openxmlformats.org/drawingml/2006/wordprocessingDrawing" xmlns:w10="urn:schemas-microsoft-com:office:word" xmlns:w="http://schemas.openxmlformats.org/wordprocessingml/2006/main" xmlns:w14="http://schemas.microsoft.com/office/word/2010/wordml" xmlns:wpg="http://schemas.microsoft.com/office/word/2010/wordprocessingGroup" xmlns:wpi="http://schemas.microsoft.com/office/word/2010/wordprocessingInk" xmlns:wne="http://schemas.microsoft.com/office/word/2006/wordml" xmlns:wps="http://schemas.microsoft.com/office/word/2010/wordprocessingShape" mc:Ignorable="w14 wp14">
+<w:ftr xmlns:ve="http://schemas.openxmlformats.org/markup-compatibility/2006" xmlns:o="urn:schemas-microsoft-com:office:office" xmlns:r="http://schemas.openxmlformats.org/officeDocument/2006/relationships" xmlns:m="http://schemas.openxmlformats.org/officeDocument/2006/math" xmlns:v="urn:schemas-microsoft-com:vml" xmlns:wp="http://schemas.openxmlformats.org/drawingml/2006/wordprocessingDrawing" xmlns:w10="urn:schemas-microsoft-com:office:word" xmlns:w="http://schemas.openxmlformats.org/wordprocessingml/2006/main" xmlns:wne="http://schemas.microsoft.com/office/word/2006/wordml">
   <w:p>
     <w:pPr>
       <w:pStyle w:val="Footer"/>
@@ -1853,7 +3369,7 @@
 </file>
 
 <file path=word/footer3.xml><?xml version="1.0" encoding="utf-8"?>
-<w:ftr xmlns:wpc="http://schemas.microsoft.com/office/word/2010/wordprocessingCanvas" xmlns:mc="http://schemas.openxmlformats.org/markup-compatibility/2006" xmlns:o="urn:schemas-microsoft-com:office:office" xmlns:r="http://schemas.openxmlformats.org/officeDocument/2006/relationships" xmlns:m="http://schemas.openxmlformats.org/officeDocument/2006/math" xmlns:v="urn:schemas-microsoft-com:vml" xmlns:wp14="http://schemas.microsoft.com/office/word/2010/wordprocessingDrawing" xmlns:wp="http://schemas.openxmlformats.org/drawingml/2006/wordprocessingDrawing" xmlns:w10="urn:schemas-microsoft-com:office:word" xmlns:w="http://schemas.openxmlformats.org/wordprocessingml/2006/main" xmlns:w14="http://schemas.microsoft.com/office/word/2010/wordml" xmlns:wpg="http://schemas.microsoft.com/office/word/2010/wordprocessingGroup" xmlns:wpi="http://schemas.microsoft.com/office/word/2010/wordprocessingInk" xmlns:wne="http://schemas.microsoft.com/office/word/2006/wordml" xmlns:wps="http://schemas.microsoft.com/office/word/2010/wordprocessingShape" mc:Ignorable="w14 wp14">
+<w:ftr xmlns:ve="http://schemas.openxmlformats.org/markup-compatibility/2006" xmlns:o="urn:schemas-microsoft-com:office:office" xmlns:r="http://schemas.openxmlformats.org/officeDocument/2006/relationships" xmlns:m="http://schemas.openxmlformats.org/officeDocument/2006/math" xmlns:v="urn:schemas-microsoft-com:vml" xmlns:wp="http://schemas.openxmlformats.org/drawingml/2006/wordprocessingDrawing" xmlns:w10="urn:schemas-microsoft-com:office:word" xmlns:w="http://schemas.openxmlformats.org/wordprocessingml/2006/main" xmlns:wne="http://schemas.microsoft.com/office/word/2006/wordml">
   <w:p>
     <w:pPr>
       <w:pStyle w:val="Footer"/>
@@ -1863,7 +3379,7 @@
 </file>
 
 <file path=word/footnotes.xml><?xml version="1.0" encoding="utf-8"?>
-<w:footnotes xmlns:wpc="http://schemas.microsoft.com/office/word/2010/wordprocessingCanvas" xmlns:mc="http://schemas.openxmlformats.org/markup-compatibility/2006" xmlns:o="urn:schemas-microsoft-com:office:office" xmlns:r="http://schemas.openxmlformats.org/officeDocument/2006/relationships" xmlns:m="http://schemas.openxmlformats.org/officeDocument/2006/math" xmlns:v="urn:schemas-microsoft-com:vml" xmlns:wp14="http://schemas.microsoft.com/office/word/2010/wordprocessingDrawing" xmlns:wp="http://schemas.openxmlformats.org/drawingml/2006/wordprocessingDrawing" xmlns:w10="urn:schemas-microsoft-com:office:word" xmlns:w="http://schemas.openxmlformats.org/wordprocessingml/2006/main" xmlns:w14="http://schemas.microsoft.com/office/word/2010/wordml" xmlns:wpg="http://schemas.microsoft.com/office/word/2010/wordprocessingGroup" xmlns:wpi="http://schemas.microsoft.com/office/word/2010/wordprocessingInk" xmlns:wne="http://schemas.microsoft.com/office/word/2006/wordml" xmlns:wps="http://schemas.microsoft.com/office/word/2010/wordprocessingShape" mc:Ignorable="w14 wp14">
+<w:footnotes xmlns:ve="http://schemas.openxmlformats.org/markup-compatibility/2006" xmlns:o="urn:schemas-microsoft-com:office:office" xmlns:r="http://schemas.openxmlformats.org/officeDocument/2006/relationships" xmlns:m="http://schemas.openxmlformats.org/officeDocument/2006/math" xmlns:v="urn:schemas-microsoft-com:vml" xmlns:wp="http://schemas.openxmlformats.org/drawingml/2006/wordprocessingDrawing" xmlns:w10="urn:schemas-microsoft-com:office:word" xmlns:w="http://schemas.openxmlformats.org/wordprocessingml/2006/main" xmlns:wne="http://schemas.microsoft.com/office/word/2006/wordml">
   <w:footnote w:type="separator" w:id="-1">
     <w:p>
       <w:pPr>
@@ -1888,7 +3404,7 @@
 </file>
 
 <file path=word/header1.xml><?xml version="1.0" encoding="utf-8"?>
-<w:hdr xmlns:wpc="http://schemas.microsoft.com/office/word/2010/wordprocessingCanvas" xmlns:mc="http://schemas.openxmlformats.org/markup-compatibility/2006" xmlns:o="urn:schemas-microsoft-com:office:office" xmlns:r="http://schemas.openxmlformats.org/officeDocument/2006/relationships" xmlns:m="http://schemas.openxmlformats.org/officeDocument/2006/math" xmlns:v="urn:schemas-microsoft-com:vml" xmlns:wp14="http://schemas.microsoft.com/office/word/2010/wordprocessingDrawing" xmlns:wp="http://schemas.openxmlformats.org/drawingml/2006/wordprocessingDrawing" xmlns:w10="urn:schemas-microsoft-com:office:word" xmlns:w="http://schemas.openxmlformats.org/wordprocessingml/2006/main" xmlns:w14="http://schemas.microsoft.com/office/word/2010/wordml" xmlns:wpg="http://schemas.microsoft.com/office/word/2010/wordprocessingGroup" xmlns:wpi="http://schemas.microsoft.com/office/word/2010/wordprocessingInk" xmlns:wne="http://schemas.microsoft.com/office/word/2006/wordml" xmlns:wps="http://schemas.microsoft.com/office/word/2010/wordprocessingShape" mc:Ignorable="w14 wp14">
+<w:hdr xmlns:ve="http://schemas.openxmlformats.org/markup-compatibility/2006" xmlns:o="urn:schemas-microsoft-com:office:office" xmlns:r="http://schemas.openxmlformats.org/officeDocument/2006/relationships" xmlns:m="http://schemas.openxmlformats.org/officeDocument/2006/math" xmlns:v="urn:schemas-microsoft-com:vml" xmlns:wp="http://schemas.openxmlformats.org/drawingml/2006/wordprocessingDrawing" xmlns:w10="urn:schemas-microsoft-com:office:word" xmlns:w="http://schemas.openxmlformats.org/wordprocessingml/2006/main" xmlns:wne="http://schemas.microsoft.com/office/word/2006/wordml">
   <w:p>
     <w:pPr>
       <w:pStyle w:val="Header"/>
@@ -1898,7 +3414,7 @@
 </file>
 
 <file path=word/header2.xml><?xml version="1.0" encoding="utf-8"?>
-<w:hdr xmlns:wpc="http://schemas.microsoft.com/office/word/2010/wordprocessingCanvas" xmlns:mc="http://schemas.openxmlformats.org/markup-compatibility/2006" xmlns:o="urn:schemas-microsoft-com:office:office" xmlns:r="http://schemas.openxmlformats.org/officeDocument/2006/relationships" xmlns:m="http://schemas.openxmlformats.org/officeDocument/2006/math" xmlns:v="urn:schemas-microsoft-com:vml" xmlns:wp14="http://schemas.microsoft.com/office/word/2010/wordprocessingDrawing" xmlns:wp="http://schemas.openxmlformats.org/drawingml/2006/wordprocessingDrawing" xmlns:w10="urn:schemas-microsoft-com:office:word" xmlns:w="http://schemas.openxmlformats.org/wordprocessingml/2006/main" xmlns:w14="http://schemas.microsoft.com/office/word/2010/wordml" xmlns:wpg="http://schemas.microsoft.com/office/word/2010/wordprocessingGroup" xmlns:wpi="http://schemas.microsoft.com/office/word/2010/wordprocessingInk" xmlns:wne="http://schemas.microsoft.com/office/word/2006/wordml" xmlns:wps="http://schemas.microsoft.com/office/word/2010/wordprocessingShape" mc:Ignorable="w14 wp14">
+<w:hdr xmlns:ve="http://schemas.openxmlformats.org/markup-compatibility/2006" xmlns:o="urn:schemas-microsoft-com:office:office" xmlns:r="http://schemas.openxmlformats.org/officeDocument/2006/relationships" xmlns:m="http://schemas.openxmlformats.org/officeDocument/2006/math" xmlns:v="urn:schemas-microsoft-com:vml" xmlns:wp="http://schemas.openxmlformats.org/drawingml/2006/wordprocessingDrawing" xmlns:w10="urn:schemas-microsoft-com:office:word" xmlns:w="http://schemas.openxmlformats.org/wordprocessingml/2006/main" xmlns:wne="http://schemas.microsoft.com/office/word/2006/wordml">
   <w:p>
     <w:pPr>
       <w:pStyle w:val="Header"/>
@@ -1908,7 +3424,7 @@
 </file>
 
 <file path=word/header3.xml><?xml version="1.0" encoding="utf-8"?>
-<w:hdr xmlns:wpc="http://schemas.microsoft.com/office/word/2010/wordprocessingCanvas" xmlns:mc="http://schemas.openxmlformats.org/markup-compatibility/2006" xmlns:o="urn:schemas-microsoft-com:office:office" xmlns:r="http://schemas.openxmlformats.org/officeDocument/2006/relationships" xmlns:m="http://schemas.openxmlformats.org/officeDocument/2006/math" xmlns:v="urn:schemas-microsoft-com:vml" xmlns:wp14="http://schemas.microsoft.com/office/word/2010/wordprocessingDrawing" xmlns:wp="http://schemas.openxmlformats.org/drawingml/2006/wordprocessingDrawing" xmlns:w10="urn:schemas-microsoft-com:office:word" xmlns:w="http://schemas.openxmlformats.org/wordprocessingml/2006/main" xmlns:w14="http://schemas.microsoft.com/office/word/2010/wordml" xmlns:wpg="http://schemas.microsoft.com/office/word/2010/wordprocessingGroup" xmlns:wpi="http://schemas.microsoft.com/office/word/2010/wordprocessingInk" xmlns:wne="http://schemas.microsoft.com/office/word/2006/wordml" xmlns:wps="http://schemas.microsoft.com/office/word/2010/wordprocessingShape" mc:Ignorable="w14 wp14">
+<w:hdr xmlns:ve="http://schemas.openxmlformats.org/markup-compatibility/2006" xmlns:o="urn:schemas-microsoft-com:office:office" xmlns:r="http://schemas.openxmlformats.org/officeDocument/2006/relationships" xmlns:m="http://schemas.openxmlformats.org/officeDocument/2006/math" xmlns:v="urn:schemas-microsoft-com:vml" xmlns:wp="http://schemas.openxmlformats.org/drawingml/2006/wordprocessingDrawing" xmlns:w10="urn:schemas-microsoft-com:office:word" xmlns:w="http://schemas.openxmlformats.org/wordprocessingml/2006/main" xmlns:wne="http://schemas.microsoft.com/office/word/2006/wordml">
   <w:p>
     <w:pPr>
       <w:pStyle w:val="Header"/>
@@ -1918,7 +3434,7 @@
 </file>
 
 <file path=word/numbering.xml><?xml version="1.0" encoding="utf-8"?>
-<w:numbering xmlns:wpc="http://schemas.microsoft.com/office/word/2010/wordprocessingCanvas" xmlns:mc="http://schemas.openxmlformats.org/markup-compatibility/2006" xmlns:o="urn:schemas-microsoft-com:office:office" xmlns:r="http://schemas.openxmlformats.org/officeDocument/2006/relationships" xmlns:m="http://schemas.openxmlformats.org/officeDocument/2006/math" xmlns:v="urn:schemas-microsoft-com:vml" xmlns:wp14="http://schemas.microsoft.com/office/word/2010/wordprocessingDrawing" xmlns:wp="http://schemas.openxmlformats.org/drawingml/2006/wordprocessingDrawing" xmlns:w10="urn:schemas-microsoft-com:office:word" xmlns:w="http://schemas.openxmlformats.org/wordprocessingml/2006/main" xmlns:w14="http://schemas.microsoft.com/office/word/2010/wordml" xmlns:wpg="http://schemas.microsoft.com/office/word/2010/wordprocessingGroup" xmlns:wpi="http://schemas.microsoft.com/office/word/2010/wordprocessingInk" xmlns:wne="http://schemas.microsoft.com/office/word/2006/wordml" xmlns:wps="http://schemas.microsoft.com/office/word/2010/wordprocessingShape" mc:Ignorable="w14 wp14">
+<w:numbering xmlns:ve="http://schemas.openxmlformats.org/markup-compatibility/2006" xmlns:o="urn:schemas-microsoft-com:office:office" xmlns:r="http://schemas.openxmlformats.org/officeDocument/2006/relationships" xmlns:m="http://schemas.openxmlformats.org/officeDocument/2006/math" xmlns:v="urn:schemas-microsoft-com:vml" xmlns:wp="http://schemas.openxmlformats.org/drawingml/2006/wordprocessingDrawing" xmlns:w10="urn:schemas-microsoft-com:office:word" xmlns:w="http://schemas.openxmlformats.org/wordprocessingml/2006/main" xmlns:wne="http://schemas.microsoft.com/office/word/2006/wordml">
   <w:abstractNum w:abstractNumId="0">
     <w:nsid w:val="08C800FC"/>
     <w:multiLevelType w:val="hybridMultilevel"/>
@@ -2145,6 +3661,118 @@
     </w:lvl>
   </w:abstractNum>
   <w:abstractNum w:abstractNumId="2">
+    <w:nsid w:val="115A6F36"/>
+    <w:multiLevelType w:val="hybridMultilevel"/>
+    <w:tmpl w:val="D4B489D8"/>
+    <w:lvl w:ilvl="0" w:tplc="9ADEC0D2">
+      <w:numFmt w:val="bullet"/>
+      <w:lvlText w:val=""/>
+      <w:lvlJc w:val="left"/>
+      <w:pPr>
+        <w:ind w:left="720" w:hanging="360"/>
+      </w:pPr>
+      <w:rPr>
+        <w:rFonts w:ascii="Symbol" w:eastAsia="Times New Roman" w:hAnsi="Symbol" w:cs="Arial" w:hint="default"/>
+      </w:rPr>
+    </w:lvl>
+    <w:lvl w:ilvl="1" w:tplc="04250003">
+      <w:start w:val="1"/>
+      <w:numFmt w:val="bullet"/>
+      <w:lvlText w:val="o"/>
+      <w:lvlJc w:val="left"/>
+      <w:pPr>
+        <w:ind w:left="1440" w:hanging="360"/>
+      </w:pPr>
+      <w:rPr>
+        <w:rFonts w:ascii="Courier New" w:hAnsi="Courier New" w:cs="Courier New" w:hint="default"/>
+      </w:rPr>
+    </w:lvl>
+    <w:lvl w:ilvl="2" w:tplc="04250005">
+      <w:start w:val="1"/>
+      <w:numFmt w:val="bullet"/>
+      <w:lvlText w:val=""/>
+      <w:lvlJc w:val="left"/>
+      <w:pPr>
+        <w:ind w:left="2160" w:hanging="360"/>
+      </w:pPr>
+      <w:rPr>
+        <w:rFonts w:ascii="Wingdings" w:hAnsi="Wingdings" w:hint="default"/>
+      </w:rPr>
+    </w:lvl>
+    <w:lvl w:ilvl="3" w:tplc="04250001" w:tentative="1">
+      <w:start w:val="1"/>
+      <w:numFmt w:val="bullet"/>
+      <w:lvlText w:val=""/>
+      <w:lvlJc w:val="left"/>
+      <w:pPr>
+        <w:ind w:left="2880" w:hanging="360"/>
+      </w:pPr>
+      <w:rPr>
+        <w:rFonts w:ascii="Symbol" w:hAnsi="Symbol" w:hint="default"/>
+      </w:rPr>
+    </w:lvl>
+    <w:lvl w:ilvl="4" w:tplc="04250003" w:tentative="1">
+      <w:start w:val="1"/>
+      <w:numFmt w:val="bullet"/>
+      <w:lvlText w:val="o"/>
+      <w:lvlJc w:val="left"/>
+      <w:pPr>
+        <w:ind w:left="3600" w:hanging="360"/>
+      </w:pPr>
+      <w:rPr>
+        <w:rFonts w:ascii="Courier New" w:hAnsi="Courier New" w:cs="Courier New" w:hint="default"/>
+      </w:rPr>
+    </w:lvl>
+    <w:lvl w:ilvl="5" w:tplc="04250005" w:tentative="1">
+      <w:start w:val="1"/>
+      <w:numFmt w:val="bullet"/>
+      <w:lvlText w:val=""/>
+      <w:lvlJc w:val="left"/>
+      <w:pPr>
+        <w:ind w:left="4320" w:hanging="360"/>
+      </w:pPr>
+      <w:rPr>
+        <w:rFonts w:ascii="Wingdings" w:hAnsi="Wingdings" w:hint="default"/>
+      </w:rPr>
+    </w:lvl>
+    <w:lvl w:ilvl="6" w:tplc="04250001" w:tentative="1">
+      <w:start w:val="1"/>
+      <w:numFmt w:val="bullet"/>
+      <w:lvlText w:val=""/>
+      <w:lvlJc w:val="left"/>
+      <w:pPr>
+        <w:ind w:left="5040" w:hanging="360"/>
+      </w:pPr>
+      <w:rPr>
+        <w:rFonts w:ascii="Symbol" w:hAnsi="Symbol" w:hint="default"/>
+      </w:rPr>
+    </w:lvl>
+    <w:lvl w:ilvl="7" w:tplc="04250003" w:tentative="1">
+      <w:start w:val="1"/>
+      <w:numFmt w:val="bullet"/>
+      <w:lvlText w:val="o"/>
+      <w:lvlJc w:val="left"/>
+      <w:pPr>
+        <w:ind w:left="5760" w:hanging="360"/>
+      </w:pPr>
+      <w:rPr>
+        <w:rFonts w:ascii="Courier New" w:hAnsi="Courier New" w:cs="Courier New" w:hint="default"/>
+      </w:rPr>
+    </w:lvl>
+    <w:lvl w:ilvl="8" w:tplc="04250005" w:tentative="1">
+      <w:start w:val="1"/>
+      <w:numFmt w:val="bullet"/>
+      <w:lvlText w:val=""/>
+      <w:lvlJc w:val="left"/>
+      <w:pPr>
+        <w:ind w:left="6480" w:hanging="360"/>
+      </w:pPr>
+      <w:rPr>
+        <w:rFonts w:ascii="Wingdings" w:hAnsi="Wingdings" w:hint="default"/>
+      </w:rPr>
+    </w:lvl>
+  </w:abstractNum>
+  <w:abstractNum w:abstractNumId="3">
     <w:nsid w:val="2E0B2708"/>
     <w:multiLevelType w:val="hybridMultilevel"/>
     <w:tmpl w:val="C060AB12"/>
@@ -2233,7 +3861,7 @@
       </w:pPr>
     </w:lvl>
   </w:abstractNum>
-  <w:abstractNum w:abstractNumId="3">
+  <w:abstractNum w:abstractNumId="4">
     <w:nsid w:val="3736444F"/>
     <w:multiLevelType w:val="hybridMultilevel"/>
     <w:tmpl w:val="C64A78C4"/>
@@ -2346,7 +3974,7 @@
       </w:rPr>
     </w:lvl>
   </w:abstractNum>
-  <w:abstractNum w:abstractNumId="4">
+  <w:abstractNum w:abstractNumId="5">
     <w:nsid w:val="79667DE2"/>
     <w:multiLevelType w:val="hybridMultilevel"/>
     <w:tmpl w:val="B486F762"/>
@@ -2439,22 +4067,25 @@
     <w:abstractNumId w:val="0"/>
   </w:num>
   <w:num w:numId="2">
-    <w:abstractNumId w:val="4"/>
+    <w:abstractNumId w:val="5"/>
   </w:num>
   <w:num w:numId="3">
-    <w:abstractNumId w:val="2"/>
+    <w:abstractNumId w:val="3"/>
   </w:num>
   <w:num w:numId="4">
     <w:abstractNumId w:val="1"/>
   </w:num>
   <w:num w:numId="5">
-    <w:abstractNumId w:val="3"/>
+    <w:abstractNumId w:val="4"/>
+  </w:num>
+  <w:num w:numId="6">
+    <w:abstractNumId w:val="2"/>
   </w:num>
 </w:numbering>
 </file>
 
 <file path=word/styles.xml><?xml version="1.0" encoding="utf-8"?>
-<w:styles xmlns:mc="http://schemas.openxmlformats.org/markup-compatibility/2006" xmlns:r="http://schemas.openxmlformats.org/officeDocument/2006/relationships" xmlns:w="http://schemas.openxmlformats.org/wordprocessingml/2006/main" xmlns:w14="http://schemas.microsoft.com/office/word/2010/wordml" mc:Ignorable="w14">
+<w:styles xmlns:r="http://schemas.openxmlformats.org/officeDocument/2006/relationships" xmlns:w="http://schemas.openxmlformats.org/wordprocessingml/2006/main">
   <w:docDefaults>
     <w:rPrDefault>
       <w:rPr>
@@ -2520,7 +4151,7 @@
     <w:lsdException w:name="Medium Shading 2 Accent 1" w:semiHidden="0" w:uiPriority="64" w:unhideWhenUsed="0"/>
     <w:lsdException w:name="Medium List 1 Accent 1" w:semiHidden="0" w:uiPriority="65" w:unhideWhenUsed="0"/>
     <w:lsdException w:name="Revision" w:unhideWhenUsed="0"/>
-    <w:lsdException w:name="List Paragraph" w:semiHidden="0" w:uiPriority="34" w:unhideWhenUsed="0" w:qFormat="1"/>
+    <w:lsdException w:name="List Paragraph" w:semiHidden="0" w:uiPriority="0" w:unhideWhenUsed="0" w:qFormat="1"/>
     <w:lsdException w:name="Quote" w:semiHidden="0" w:uiPriority="29" w:unhideWhenUsed="0" w:qFormat="1"/>
     <w:lsdException w:name="Intense Quote" w:semiHidden="0" w:uiPriority="30" w:unhideWhenUsed="0" w:qFormat="1"/>
     <w:lsdException w:name="Medium List 2 Accent 1" w:semiHidden="0" w:uiPriority="66" w:unhideWhenUsed="0"/>
@@ -2612,6 +4243,7 @@
   <w:style w:type="paragraph" w:default="1" w:styleId="Normal">
     <w:name w:val="Normal"/>
     <w:qFormat/>
+    <w:rsid w:val="00AA396B"/>
   </w:style>
   <w:style w:type="paragraph" w:styleId="Heading1">
     <w:name w:val="heading 1"/>
@@ -2685,6 +4317,7 @@
   <w:style w:type="character" w:default="1" w:styleId="DefaultParagraphFont">
     <w:name w:val="Default Paragraph Font"/>
     <w:uiPriority w:val="1"/>
+    <w:semiHidden/>
     <w:unhideWhenUsed/>
   </w:style>
   <w:style w:type="table" w:default="1" w:styleId="TableNormal">
@@ -2692,6 +4325,7 @@
     <w:uiPriority w:val="99"/>
     <w:semiHidden/>
     <w:unhideWhenUsed/>
+    <w:qFormat/>
     <w:tblPr>
       <w:tblInd w:w="0" w:type="dxa"/>
       <w:tblCellMar>
@@ -2711,7 +4345,6 @@
   <w:style w:type="paragraph" w:styleId="ListParagraph">
     <w:name w:val="List Paragraph"/>
     <w:basedOn w:val="Normal"/>
-    <w:uiPriority w:val="34"/>
     <w:qFormat/>
     <w:rsid w:val="0003122E"/>
     <w:pPr>
@@ -2858,6 +4491,47 @@
     <w:link w:val="Footer"/>
     <w:uiPriority w:val="99"/>
     <w:rsid w:val="00FA2DCF"/>
+  </w:style>
+  <w:style w:type="paragraph" w:styleId="TOCHeading">
+    <w:name w:val="TOC Heading"/>
+    <w:basedOn w:val="Heading1"/>
+    <w:next w:val="Normal"/>
+    <w:uiPriority w:val="39"/>
+    <w:semiHidden/>
+    <w:unhideWhenUsed/>
+    <w:qFormat/>
+    <w:rsid w:val="008143D9"/>
+    <w:pPr>
+      <w:outlineLvl w:val="9"/>
+    </w:pPr>
+    <w:rPr>
+      <w:lang w:val="en-US"/>
+    </w:rPr>
+  </w:style>
+  <w:style w:type="paragraph" w:styleId="TOC1">
+    <w:name w:val="toc 1"/>
+    <w:basedOn w:val="Normal"/>
+    <w:next w:val="Normal"/>
+    <w:autoRedefine/>
+    <w:uiPriority w:val="39"/>
+    <w:unhideWhenUsed/>
+    <w:rsid w:val="008143D9"/>
+    <w:pPr>
+      <w:spacing w:after="100"/>
+    </w:pPr>
+  </w:style>
+  <w:style w:type="paragraph" w:styleId="TOC2">
+    <w:name w:val="toc 2"/>
+    <w:basedOn w:val="Normal"/>
+    <w:next w:val="Normal"/>
+    <w:autoRedefine/>
+    <w:uiPriority w:val="39"/>
+    <w:unhideWhenUsed/>
+    <w:rsid w:val="008143D9"/>
+    <w:pPr>
+      <w:spacing w:after="100"/>
+      <w:ind w:left="220"/>
+    </w:pPr>
   </w:style>
 </w:styles>
 </file>
@@ -3554,4 +5228,16 @@
   <a:objectDefaults/>
   <a:extraClrSchemeLst/>
 </a:theme>
+</file>
+
+<file path=customXml/item1.xml><?xml version="1.0" encoding="utf-8"?>
+<b:Sources xmlns:b="http://schemas.openxmlformats.org/officeDocument/2006/bibliography" xmlns="http://schemas.openxmlformats.org/officeDocument/2006/bibliography" SelectedStyle="\APA.XSL" StyleName="APA Fifth Edition"/>
+</file>
+
+<file path=customXml/itemProps1.xml><?xml version="1.0" encoding="utf-8"?>
+<ds:datastoreItem xmlns:ds="http://schemas.openxmlformats.org/officeDocument/2006/customXml" ds:itemID="{A84B8534-55B6-46CE-9460-38BF4D9B450E}">
+  <ds:schemaRefs>
+    <ds:schemaRef ds:uri="http://schemas.openxmlformats.org/officeDocument/2006/bibliography"/>
+  </ds:schemaRefs>
+</ds:datastoreItem>
 </file>
</xml_diff>